<commit_message>
Modifica documenti di test specification e test plan
</commit_message>
<xml_diff>
--- a/Work product/Document/Test Plan.docx
+++ b/Work product/Document/Test Plan.docx
@@ -988,8 +988,6 @@
           <w:r>
             <w:t>Sommario</w:t>
           </w:r>
-          <w:bookmarkStart w:id="2" w:name="_GoBack"/>
-          <w:bookmarkEnd w:id="2"/>
         </w:p>
         <w:p>
           <w:pPr>
@@ -1013,7 +1011,7 @@
           <w:r>
             <w:fldChar w:fldCharType="separate"/>
           </w:r>
-          <w:hyperlink w:anchor="_Toc27498825" w:history="1">
+          <w:hyperlink w:anchor="_Toc27577721" w:history="1">
             <w:r>
               <w:rPr>
                 <w:rStyle w:val="Collegamentoipertestuale"/>
@@ -1061,7 +1059,7 @@
                 <w:noProof/>
                 <w:webHidden/>
               </w:rPr>
-              <w:instrText xml:space="preserve"> PAGEREF _Toc27498825 \h </w:instrText>
+              <w:instrText xml:space="preserve"> PAGEREF _Toc27577721 \h </w:instrText>
             </w:r>
             <w:r>
               <w:rPr>
@@ -1105,7 +1103,7 @@
               <w:lang w:bidi="ar-SA"/>
             </w:rPr>
           </w:pPr>
-          <w:hyperlink w:anchor="_Toc27498826" w:history="1">
+          <w:hyperlink w:anchor="_Toc27577722" w:history="1">
             <w:r>
               <w:rPr>
                 <w:rStyle w:val="Collegamentoipertestuale"/>
@@ -1153,7 +1151,7 @@
                 <w:noProof/>
                 <w:webHidden/>
               </w:rPr>
-              <w:instrText xml:space="preserve"> PAGEREF _Toc27498826 \h </w:instrText>
+              <w:instrText xml:space="preserve"> PAGEREF _Toc27577722 \h </w:instrText>
             </w:r>
             <w:r>
               <w:rPr>
@@ -1197,7 +1195,7 @@
               <w:lang w:bidi="ar-SA"/>
             </w:rPr>
           </w:pPr>
-          <w:hyperlink w:anchor="_Toc27498827" w:history="1">
+          <w:hyperlink w:anchor="_Toc27577723" w:history="1">
             <w:r>
               <w:rPr>
                 <w:rStyle w:val="Collegamentoipertestuale"/>
@@ -1245,7 +1243,7 @@
                 <w:noProof/>
                 <w:webHidden/>
               </w:rPr>
-              <w:instrText xml:space="preserve"> PAGEREF _Toc27498827 \h </w:instrText>
+              <w:instrText xml:space="preserve"> PAGEREF _Toc27577723 \h </w:instrText>
             </w:r>
             <w:r>
               <w:rPr>
@@ -1289,7 +1287,7 @@
               <w:lang w:bidi="ar-SA"/>
             </w:rPr>
           </w:pPr>
-          <w:hyperlink w:anchor="_Toc27498828" w:history="1">
+          <w:hyperlink w:anchor="_Toc27577724" w:history="1">
             <w:r>
               <w:rPr>
                 <w:rStyle w:val="Collegamentoipertestuale"/>
@@ -1337,7 +1335,7 @@
                 <w:noProof/>
                 <w:webHidden/>
               </w:rPr>
-              <w:instrText xml:space="preserve"> PAGEREF _Toc27498828 \h </w:instrText>
+              <w:instrText xml:space="preserve"> PAGEREF _Toc27577724 \h </w:instrText>
             </w:r>
             <w:r>
               <w:rPr>
@@ -1381,7 +1379,7 @@
               <w:lang w:bidi="ar-SA"/>
             </w:rPr>
           </w:pPr>
-          <w:hyperlink w:anchor="_Toc27498829" w:history="1">
+          <w:hyperlink w:anchor="_Toc27577725" w:history="1">
             <w:r>
               <w:rPr>
                 <w:rStyle w:val="Collegamentoipertestuale"/>
@@ -1429,7 +1427,7 @@
                 <w:noProof/>
                 <w:webHidden/>
               </w:rPr>
-              <w:instrText xml:space="preserve"> PAGEREF _Toc27498829 \h </w:instrText>
+              <w:instrText xml:space="preserve"> PAGEREF _Toc27577725 \h </w:instrText>
             </w:r>
             <w:r>
               <w:rPr>
@@ -1473,7 +1471,7 @@
               <w:lang w:bidi="ar-SA"/>
             </w:rPr>
           </w:pPr>
-          <w:hyperlink w:anchor="_Toc27498830" w:history="1">
+          <w:hyperlink w:anchor="_Toc27577726" w:history="1">
             <w:r>
               <w:rPr>
                 <w:rStyle w:val="Collegamentoipertestuale"/>
@@ -1521,7 +1519,7 @@
                 <w:noProof/>
                 <w:webHidden/>
               </w:rPr>
-              <w:instrText xml:space="preserve"> PAGEREF _Toc27498830 \h </w:instrText>
+              <w:instrText xml:space="preserve"> PAGEREF _Toc27577726 \h </w:instrText>
             </w:r>
             <w:r>
               <w:rPr>
@@ -1565,7 +1563,7 @@
               <w:lang w:bidi="ar-SA"/>
             </w:rPr>
           </w:pPr>
-          <w:hyperlink w:anchor="_Toc27498831" w:history="1">
+          <w:hyperlink w:anchor="_Toc27577727" w:history="1">
             <w:r>
               <w:rPr>
                 <w:rStyle w:val="Collegamentoipertestuale"/>
@@ -1613,7 +1611,7 @@
                 <w:noProof/>
                 <w:webHidden/>
               </w:rPr>
-              <w:instrText xml:space="preserve"> PAGEREF _Toc27498831 \h </w:instrText>
+              <w:instrText xml:space="preserve"> PAGEREF _Toc27577727 \h </w:instrText>
             </w:r>
             <w:r>
               <w:rPr>
@@ -1657,7 +1655,7 @@
               <w:lang w:bidi="ar-SA"/>
             </w:rPr>
           </w:pPr>
-          <w:hyperlink w:anchor="_Toc27498832" w:history="1">
+          <w:hyperlink w:anchor="_Toc27577728" w:history="1">
             <w:r>
               <w:rPr>
                 <w:rStyle w:val="Collegamentoipertestuale"/>
@@ -1705,7 +1703,7 @@
                 <w:noProof/>
                 <w:webHidden/>
               </w:rPr>
-              <w:instrText xml:space="preserve"> PAGEREF _Toc27498832 \h </w:instrText>
+              <w:instrText xml:space="preserve"> PAGEREF _Toc27577728 \h </w:instrText>
             </w:r>
             <w:r>
               <w:rPr>
@@ -1749,7 +1747,7 @@
               <w:lang w:bidi="ar-SA"/>
             </w:rPr>
           </w:pPr>
-          <w:hyperlink w:anchor="_Toc27498833" w:history="1">
+          <w:hyperlink w:anchor="_Toc27577729" w:history="1">
             <w:r>
               <w:rPr>
                 <w:rStyle w:val="Collegamentoipertestuale"/>
@@ -1797,7 +1795,7 @@
                 <w:noProof/>
                 <w:webHidden/>
               </w:rPr>
-              <w:instrText xml:space="preserve"> PAGEREF _Toc27498833 \h </w:instrText>
+              <w:instrText xml:space="preserve"> PAGEREF _Toc27577729 \h </w:instrText>
             </w:r>
             <w:r>
               <w:rPr>
@@ -1841,7 +1839,7 @@
               <w:lang w:bidi="ar-SA"/>
             </w:rPr>
           </w:pPr>
-          <w:hyperlink w:anchor="_Toc27498834" w:history="1">
+          <w:hyperlink w:anchor="_Toc27577730" w:history="1">
             <w:r>
               <w:rPr>
                 <w:rStyle w:val="Collegamentoipertestuale"/>
@@ -1889,7 +1887,7 @@
                 <w:noProof/>
                 <w:webHidden/>
               </w:rPr>
-              <w:instrText xml:space="preserve"> PAGEREF _Toc27498834 \h </w:instrText>
+              <w:instrText xml:space="preserve"> PAGEREF _Toc27577730 \h </w:instrText>
             </w:r>
             <w:r>
               <w:rPr>
@@ -1933,7 +1931,7 @@
               <w:lang w:bidi="ar-SA"/>
             </w:rPr>
           </w:pPr>
-          <w:hyperlink w:anchor="_Toc27498835" w:history="1">
+          <w:hyperlink w:anchor="_Toc27577731" w:history="1">
             <w:r>
               <w:rPr>
                 <w:rStyle w:val="Collegamentoipertestuale"/>
@@ -1981,7 +1979,7 @@
                 <w:noProof/>
                 <w:webHidden/>
               </w:rPr>
-              <w:instrText xml:space="preserve"> PAGEREF _Toc27498835 \h </w:instrText>
+              <w:instrText xml:space="preserve"> PAGEREF _Toc27577731 \h </w:instrText>
             </w:r>
             <w:r>
               <w:rPr>
@@ -2025,7 +2023,7 @@
               <w:lang w:bidi="ar-SA"/>
             </w:rPr>
           </w:pPr>
-          <w:hyperlink w:anchor="_Toc27498836" w:history="1">
+          <w:hyperlink w:anchor="_Toc27577732" w:history="1">
             <w:r>
               <w:rPr>
                 <w:rStyle w:val="Collegamentoipertestuale"/>
@@ -2073,7 +2071,7 @@
                 <w:noProof/>
                 <w:webHidden/>
               </w:rPr>
-              <w:instrText xml:space="preserve"> PAGEREF _Toc27498836 \h </w:instrText>
+              <w:instrText xml:space="preserve"> PAGEREF _Toc27577732 \h </w:instrText>
             </w:r>
             <w:r>
               <w:rPr>
@@ -2117,7 +2115,7 @@
               <w:lang w:bidi="ar-SA"/>
             </w:rPr>
           </w:pPr>
-          <w:hyperlink w:anchor="_Toc27498837" w:history="1">
+          <w:hyperlink w:anchor="_Toc27577733" w:history="1">
             <w:r>
               <w:rPr>
                 <w:rStyle w:val="Collegamentoipertestuale"/>
@@ -2165,7 +2163,7 @@
                 <w:noProof/>
                 <w:webHidden/>
               </w:rPr>
-              <w:instrText xml:space="preserve"> PAGEREF _Toc27498837 \h </w:instrText>
+              <w:instrText xml:space="preserve"> PAGEREF _Toc27577733 \h </w:instrText>
             </w:r>
             <w:r>
               <w:rPr>
@@ -2208,7 +2206,7 @@
               <w:lang w:bidi="ar-SA"/>
             </w:rPr>
           </w:pPr>
-          <w:hyperlink w:anchor="_Toc27498838" w:history="1">
+          <w:hyperlink w:anchor="_Toc27577734" w:history="1">
             <w:r>
               <w:rPr>
                 <w:rStyle w:val="Collegamentoipertestuale"/>
@@ -2217,7 +2215,27 @@
                 <w:bCs/>
                 <w:noProof/>
               </w:rPr>
-              <w:t>9.2 Gestione pacchetto</w:t>
+              <w:t xml:space="preserve">9.2 </w:t>
+            </w:r>
+            <w:r>
+              <w:rPr>
+                <w:rStyle w:val="Collegamentoipertestuale"/>
+                <w:rFonts w:ascii="Century Gothic" w:hAnsi="Century Gothic"/>
+                <w:b/>
+                <w:bCs/>
+                <w:noProof/>
+              </w:rPr>
+              <w:t xml:space="preserve">     </w:t>
+            </w:r>
+            <w:r>
+              <w:rPr>
+                <w:rStyle w:val="Collegamentoipertestuale"/>
+                <w:rFonts w:ascii="Century Gothic" w:hAnsi="Century Gothic"/>
+                <w:b/>
+                <w:bCs/>
+                <w:noProof/>
+              </w:rPr>
+              <w:t>Gestione pacchetto</w:t>
             </w:r>
             <w:r>
               <w:rPr>
@@ -2238,7 +2256,7 @@
                 <w:noProof/>
                 <w:webHidden/>
               </w:rPr>
-              <w:instrText xml:space="preserve"> PAGEREF _Toc27498838 \h </w:instrText>
+              <w:instrText xml:space="preserve"> PAGEREF _Toc27577734 \h </w:instrText>
             </w:r>
             <w:r>
               <w:rPr>
@@ -2258,7 +2276,7 @@
                 <w:noProof/>
                 <w:webHidden/>
               </w:rPr>
-              <w:t>8</w:t>
+              <w:t>9</w:t>
             </w:r>
             <w:r>
               <w:rPr>
@@ -2281,7 +2299,7 @@
               <w:lang w:bidi="ar-SA"/>
             </w:rPr>
           </w:pPr>
-          <w:hyperlink w:anchor="_Toc27498839" w:history="1">
+          <w:hyperlink w:anchor="_Toc27577735" w:history="1">
             <w:r>
               <w:rPr>
                 <w:rStyle w:val="Collegamentoipertestuale"/>
@@ -2290,7 +2308,27 @@
                 <w:bCs/>
                 <w:noProof/>
               </w:rPr>
-              <w:t>9.3 Gestione lezione</w:t>
+              <w:t>9.3</w:t>
+            </w:r>
+            <w:r>
+              <w:rPr>
+                <w:rStyle w:val="Collegamentoipertestuale"/>
+                <w:rFonts w:ascii="Century Gothic" w:hAnsi="Century Gothic"/>
+                <w:b/>
+                <w:bCs/>
+                <w:noProof/>
+              </w:rPr>
+              <w:t xml:space="preserve">     </w:t>
+            </w:r>
+            <w:r>
+              <w:rPr>
+                <w:rStyle w:val="Collegamentoipertestuale"/>
+                <w:rFonts w:ascii="Century Gothic" w:hAnsi="Century Gothic"/>
+                <w:b/>
+                <w:bCs/>
+                <w:noProof/>
+              </w:rPr>
+              <w:t xml:space="preserve"> Gestione lezione</w:t>
             </w:r>
             <w:r>
               <w:rPr>
@@ -2311,7 +2349,7 @@
                 <w:noProof/>
                 <w:webHidden/>
               </w:rPr>
-              <w:instrText xml:space="preserve"> PAGEREF _Toc27498839 \h </w:instrText>
+              <w:instrText xml:space="preserve"> PAGEREF _Toc27577735 \h </w:instrText>
             </w:r>
             <w:r>
               <w:rPr>
@@ -2331,7 +2369,7 @@
                 <w:noProof/>
                 <w:webHidden/>
               </w:rPr>
-              <w:t>13</w:t>
+              <w:t>14</w:t>
             </w:r>
             <w:r>
               <w:rPr>
@@ -2354,7 +2392,7 @@
               <w:lang w:bidi="ar-SA"/>
             </w:rPr>
           </w:pPr>
-          <w:hyperlink w:anchor="_Toc27498840" w:history="1">
+          <w:hyperlink w:anchor="_Toc27577736" w:history="1">
             <w:r>
               <w:rPr>
                 <w:rStyle w:val="Collegamentoipertestuale"/>
@@ -2384,7 +2422,7 @@
                 <w:noProof/>
                 <w:webHidden/>
               </w:rPr>
-              <w:instrText xml:space="preserve"> PAGEREF _Toc27498840 \h </w:instrText>
+              <w:instrText xml:space="preserve"> PAGEREF _Toc27577736 \h </w:instrText>
             </w:r>
             <w:r>
               <w:rPr>
@@ -2404,7 +2442,7 @@
                 <w:noProof/>
                 <w:webHidden/>
               </w:rPr>
-              <w:t>15</w:t>
+              <w:t>16</w:t>
             </w:r>
             <w:r>
               <w:rPr>
@@ -2506,7 +2544,7 @@
           <w:color w:val="auto"/>
         </w:rPr>
       </w:pPr>
-      <w:bookmarkStart w:id="3" w:name="_Toc27498825"/>
+      <w:bookmarkStart w:id="2" w:name="_Toc27577721"/>
       <w:r>
         <w:rPr>
           <w:rFonts w:ascii="Century Gothic" w:hAnsi="Century Gothic"/>
@@ -2516,7 +2554,7 @@
         </w:rPr>
         <w:t>Introduzione</w:t>
       </w:r>
-      <w:bookmarkEnd w:id="3"/>
+      <w:bookmarkEnd w:id="2"/>
     </w:p>
     <w:p>
       <w:pPr>
@@ -2788,7 +2826,7 @@
           <w:color w:val="auto"/>
         </w:rPr>
       </w:pPr>
-      <w:bookmarkStart w:id="4" w:name="_Toc27498826"/>
+      <w:bookmarkStart w:id="3" w:name="_Toc27577722"/>
       <w:r>
         <w:rPr>
           <w:rFonts w:ascii="Century Gothic" w:hAnsi="Century Gothic"/>
@@ -2807,7 +2845,7 @@
         </w:rPr>
         <w:t>elazione ad altri documenti</w:t>
       </w:r>
-      <w:bookmarkEnd w:id="4"/>
+      <w:bookmarkEnd w:id="3"/>
     </w:p>
     <w:p>
       <w:pPr>
@@ -3143,7 +3181,7 @@
           <w:color w:val="auto"/>
         </w:rPr>
       </w:pPr>
-      <w:bookmarkStart w:id="5" w:name="_Toc27498827"/>
+      <w:bookmarkStart w:id="4" w:name="_Toc27577723"/>
       <w:r>
         <w:rPr>
           <w:rFonts w:ascii="Century Gothic" w:hAnsi="Century Gothic"/>
@@ -3162,7 +3200,7 @@
         </w:rPr>
         <w:t>anoramica del sistema</w:t>
       </w:r>
-      <w:bookmarkEnd w:id="5"/>
+      <w:bookmarkEnd w:id="4"/>
     </w:p>
     <w:p>
       <w:pPr>
@@ -3583,7 +3621,7 @@
           <w:color w:val="auto"/>
         </w:rPr>
       </w:pPr>
-      <w:bookmarkStart w:id="6" w:name="_Toc27498828"/>
+      <w:bookmarkStart w:id="5" w:name="_Toc27577724"/>
       <w:r>
         <w:rPr>
           <w:rFonts w:ascii="Century Gothic" w:hAnsi="Century Gothic"/>
@@ -3602,7 +3640,7 @@
         </w:rPr>
         <w:t>unzionalità da testare e non testare</w:t>
       </w:r>
-      <w:bookmarkEnd w:id="6"/>
+      <w:bookmarkEnd w:id="5"/>
     </w:p>
     <w:p>
       <w:pPr>
@@ -3960,7 +3998,7 @@
           <w:color w:val="auto"/>
         </w:rPr>
       </w:pPr>
-      <w:bookmarkStart w:id="7" w:name="_Toc27498829"/>
+      <w:bookmarkStart w:id="6" w:name="_Toc27577725"/>
       <w:r>
         <w:rPr>
           <w:rFonts w:ascii="Century Gothic" w:hAnsi="Century Gothic"/>
@@ -3989,7 +4027,7 @@
         </w:rPr>
         <w:t>PASS/FAILED</w:t>
       </w:r>
-      <w:bookmarkEnd w:id="7"/>
+      <w:bookmarkEnd w:id="6"/>
     </w:p>
     <w:p>
       <w:pPr>
@@ -4059,7 +4097,7 @@
           <w:color w:val="auto"/>
         </w:rPr>
       </w:pPr>
-      <w:bookmarkStart w:id="8" w:name="_Toc27498830"/>
+      <w:bookmarkStart w:id="7" w:name="_Toc27577726"/>
       <w:r>
         <w:rPr>
           <w:rFonts w:ascii="Century Gothic" w:hAnsi="Century Gothic"/>
@@ -4078,7 +4116,7 @@
         </w:rPr>
         <w:t>pproccio</w:t>
       </w:r>
-      <w:bookmarkEnd w:id="8"/>
+      <w:bookmarkEnd w:id="7"/>
     </w:p>
     <w:p>
       <w:pPr>
@@ -4130,7 +4168,7 @@
           <w:color w:val="000000" w:themeColor="text1"/>
         </w:rPr>
       </w:pPr>
-      <w:bookmarkStart w:id="9" w:name="_Toc27498831"/>
+      <w:bookmarkStart w:id="8" w:name="_Toc27577727"/>
       <w:r>
         <w:rPr>
           <w:rFonts w:ascii="Century Gothic" w:hAnsi="Century Gothic"/>
@@ -4140,7 +4178,7 @@
         </w:rPr>
         <w:t>Testing di unità</w:t>
       </w:r>
-      <w:bookmarkEnd w:id="9"/>
+      <w:bookmarkEnd w:id="8"/>
       <w:r>
         <w:rPr>
           <w:rFonts w:ascii="Century Gothic" w:hAnsi="Century Gothic"/>
@@ -4241,7 +4279,7 @@
           <w:color w:val="000000" w:themeColor="text1"/>
         </w:rPr>
       </w:pPr>
-      <w:bookmarkStart w:id="10" w:name="_Toc27498832"/>
+      <w:bookmarkStart w:id="9" w:name="_Toc27577728"/>
       <w:r>
         <w:rPr>
           <w:rFonts w:ascii="Century Gothic" w:hAnsi="Century Gothic"/>
@@ -4251,7 +4289,7 @@
         </w:rPr>
         <w:t>Testing di integrazione</w:t>
       </w:r>
-      <w:bookmarkEnd w:id="10"/>
+      <w:bookmarkEnd w:id="9"/>
       <w:r>
         <w:rPr>
           <w:rFonts w:ascii="Century Gothic" w:hAnsi="Century Gothic"/>
@@ -4322,7 +4360,7 @@
           <w:bCs/>
         </w:rPr>
       </w:pPr>
-      <w:bookmarkStart w:id="11" w:name="_Toc27498833"/>
+      <w:bookmarkStart w:id="10" w:name="_Toc27577729"/>
       <w:r>
         <w:rPr>
           <w:rFonts w:ascii="Century Gothic" w:hAnsi="Century Gothic"/>
@@ -4332,7 +4370,7 @@
         </w:rPr>
         <w:t>Testing di sistema</w:t>
       </w:r>
-      <w:bookmarkEnd w:id="11"/>
+      <w:bookmarkEnd w:id="10"/>
     </w:p>
     <w:p>
       <w:pPr>
@@ -4362,7 +4400,7 @@
           <w:color w:val="auto"/>
         </w:rPr>
       </w:pPr>
-      <w:bookmarkStart w:id="12" w:name="_Toc27498834"/>
+      <w:bookmarkStart w:id="11" w:name="_Toc27577730"/>
       <w:r>
         <w:rPr>
           <w:rFonts w:ascii="Century Gothic" w:hAnsi="Century Gothic"/>
@@ -4381,7 +4419,7 @@
         </w:rPr>
         <w:t>riteri di sospensione e ripresa</w:t>
       </w:r>
-      <w:bookmarkEnd w:id="12"/>
+      <w:bookmarkEnd w:id="11"/>
     </w:p>
     <w:p>
       <w:pPr>
@@ -4465,7 +4503,7 @@
           <w:color w:val="auto"/>
         </w:rPr>
       </w:pPr>
-      <w:bookmarkStart w:id="13" w:name="_Toc27498835"/>
+      <w:bookmarkStart w:id="12" w:name="_Toc27577731"/>
       <w:r>
         <w:rPr>
           <w:rFonts w:ascii="Century Gothic" w:hAnsi="Century Gothic"/>
@@ -4484,7 +4522,7 @@
         </w:rPr>
         <w:t>ateriale per il testing</w:t>
       </w:r>
-      <w:bookmarkEnd w:id="13"/>
+      <w:bookmarkEnd w:id="12"/>
     </w:p>
     <w:p/>
     <w:p>
@@ -4651,7 +4689,7 @@
           <w:color w:val="auto"/>
         </w:rPr>
       </w:pPr>
-      <w:bookmarkStart w:id="14" w:name="_Toc27498836"/>
+      <w:bookmarkStart w:id="13" w:name="_Toc27577732"/>
       <w:r>
         <w:rPr>
           <w:rFonts w:ascii="Century Gothic" w:hAnsi="Century Gothic"/>
@@ -4670,7 +4708,7 @@
         </w:rPr>
         <w:t>est Cases</w:t>
       </w:r>
-      <w:bookmarkEnd w:id="14"/>
+      <w:bookmarkEnd w:id="13"/>
     </w:p>
     <w:p>
       <w:pPr>
@@ -4686,7 +4724,7 @@
           <w:color w:val="auto"/>
         </w:rPr>
       </w:pPr>
-      <w:bookmarkStart w:id="15" w:name="_Toc27498837"/>
+      <w:bookmarkStart w:id="14" w:name="_Toc27577733"/>
       <w:r>
         <w:rPr>
           <w:rFonts w:ascii="Century Gothic" w:hAnsi="Century Gothic"/>
@@ -4696,7 +4734,7 @@
         </w:rPr>
         <w:t>Gestione utente</w:t>
       </w:r>
-      <w:bookmarkEnd w:id="15"/>
+      <w:bookmarkEnd w:id="14"/>
     </w:p>
     <w:p>
       <w:pPr>
@@ -4718,6 +4756,14 @@
           <w:bCs/>
         </w:rPr>
         <w:t>Login</w:t>
+      </w:r>
+      <w:r>
+        <w:rPr>
+          <w:rFonts w:ascii="Century Gothic" w:hAnsi="Century Gothic"/>
+          <w:b/>
+          <w:bCs/>
+        </w:rPr>
+        <w:t xml:space="preserve"> e registrazione</w:t>
       </w:r>
     </w:p>
     <w:p>
@@ -4837,12 +4883,20 @@
                 <w:rFonts w:ascii="Century Gothic" w:hAnsi="Century Gothic"/>
               </w:rPr>
             </w:pPr>
+            <w:proofErr w:type="spellStart"/>
             <w:r>
               <w:rPr>
                 <w:rFonts w:ascii="Century Gothic" w:hAnsi="Century Gothic"/>
               </w:rPr>
               <w:t>Lunghezza</w:t>
             </w:r>
+            <w:r>
+              <w:rPr>
+                <w:rFonts w:ascii="Century Gothic" w:hAnsi="Century Gothic"/>
+              </w:rPr>
+              <w:t>U</w:t>
+            </w:r>
+            <w:proofErr w:type="spellEnd"/>
           </w:p>
         </w:tc>
         <w:tc>
@@ -4953,12 +5007,20 @@
                 <w:rFonts w:ascii="Century Gothic" w:hAnsi="Century Gothic"/>
               </w:rPr>
             </w:pPr>
+            <w:proofErr w:type="spellStart"/>
             <w:r>
               <w:rPr>
                 <w:rFonts w:ascii="Century Gothic" w:hAnsi="Century Gothic"/>
               </w:rPr>
               <w:t>Esistenza</w:t>
             </w:r>
+            <w:r>
+              <w:rPr>
+                <w:rFonts w:ascii="Century Gothic" w:hAnsi="Century Gothic"/>
+              </w:rPr>
+              <w:t>U</w:t>
+            </w:r>
+            <w:proofErr w:type="spellEnd"/>
           </w:p>
         </w:tc>
         <w:tc>
@@ -5115,6 +5177,28 @@
               <w:t>Parametro: Password</w:t>
             </w:r>
           </w:p>
+          <w:p>
+            <w:pPr>
+              <w:jc w:val="center"/>
+              <w:rPr>
+                <w:rFonts w:ascii="Century Gothic" w:hAnsi="Century Gothic"/>
+              </w:rPr>
+            </w:pPr>
+          </w:p>
+          <w:p>
+            <w:pPr>
+              <w:jc w:val="center"/>
+              <w:rPr>
+                <w:rFonts w:ascii="Century Gothic" w:hAnsi="Century Gothic"/>
+              </w:rPr>
+            </w:pPr>
+            <w:r>
+              <w:rPr>
+                <w:rFonts w:ascii="Century Gothic" w:hAnsi="Century Gothic"/>
+              </w:rPr>
+              <w:t>Formato: [A-Za-z0-9.]</w:t>
+            </w:r>
+          </w:p>
         </w:tc>
       </w:tr>
       <w:tr>
@@ -5131,12 +5215,20 @@
                 <w:rFonts w:ascii="Century Gothic" w:hAnsi="Century Gothic"/>
               </w:rPr>
             </w:pPr>
-            <w:r>
-              <w:rPr>
-                <w:rFonts w:ascii="Century Gothic" w:hAnsi="Century Gothic"/>
-              </w:rPr>
-              <w:t>Correttezza</w:t>
-            </w:r>
+            <w:proofErr w:type="spellStart"/>
+            <w:r>
+              <w:rPr>
+                <w:rFonts w:ascii="Century Gothic" w:hAnsi="Century Gothic"/>
+              </w:rPr>
+              <w:t>Formato</w:t>
+            </w:r>
+            <w:r>
+              <w:rPr>
+                <w:rFonts w:ascii="Century Gothic" w:hAnsi="Century Gothic"/>
+              </w:rPr>
+              <w:t>P</w:t>
+            </w:r>
+            <w:proofErr w:type="spellEnd"/>
           </w:p>
         </w:tc>
         <w:tc>
@@ -5158,24 +5250,24 @@
               <w:rPr>
                 <w:rFonts w:ascii="Century Gothic" w:hAnsi="Century Gothic"/>
               </w:rPr>
-              <w:t xml:space="preserve">La password non è corretta </w:t>
-            </w:r>
-            <w:r>
-              <w:rPr>
-                <w:rFonts w:ascii="Century Gothic" w:hAnsi="Century Gothic"/>
-                <w:i/>
-                <w:iCs/>
-              </w:rPr>
-              <w:t>[</w:t>
-            </w:r>
-            <w:proofErr w:type="spellStart"/>
-            <w:r>
-              <w:rPr>
-                <w:rFonts w:ascii="Century Gothic" w:hAnsi="Century Gothic"/>
-                <w:i/>
-                <w:iCs/>
-              </w:rPr>
-              <w:t>error</w:t>
+              <w:t>Rispetta il formato</w:t>
+            </w:r>
+            <w:r>
+              <w:rPr>
+                <w:rFonts w:ascii="Century Gothic" w:hAnsi="Century Gothic"/>
+                <w:i/>
+                <w:iCs/>
+              </w:rPr>
+              <w:t xml:space="preserve"> [</w:t>
+            </w:r>
+            <w:proofErr w:type="spellStart"/>
+            <w:r>
+              <w:rPr>
+                <w:rFonts w:ascii="Century Gothic" w:hAnsi="Century Gothic"/>
+                <w:i/>
+                <w:iCs/>
+              </w:rPr>
+              <w:t>FormatoOK</w:t>
             </w:r>
             <w:proofErr w:type="spellEnd"/>
             <w:r>
@@ -5202,7 +5294,7 @@
               <w:rPr>
                 <w:rFonts w:ascii="Century Gothic" w:hAnsi="Century Gothic"/>
               </w:rPr>
-              <w:t xml:space="preserve">La password è corretta </w:t>
+              <w:t xml:space="preserve">Non rispetta il formato </w:t>
             </w:r>
             <w:r>
               <w:rPr>
@@ -5219,7 +5311,133 @@
                 <w:i/>
                 <w:iCs/>
               </w:rPr>
-              <w:t>CorrettezzaOk</w:t>
+              <w:t>error</w:t>
+            </w:r>
+            <w:proofErr w:type="spellEnd"/>
+            <w:r>
+              <w:rPr>
+                <w:rFonts w:ascii="Century Gothic" w:hAnsi="Century Gothic"/>
+                <w:i/>
+                <w:iCs/>
+              </w:rPr>
+              <w:t>]</w:t>
+            </w:r>
+          </w:p>
+        </w:tc>
+      </w:tr>
+      <w:tr>
+        <w:trPr>
+          <w:trHeight w:val="933"/>
+        </w:trPr>
+        <w:tc>
+          <w:tcPr>
+            <w:tcW w:w="2547" w:type="dxa"/>
+          </w:tcPr>
+          <w:p>
+            <w:pPr>
+              <w:rPr>
+                <w:rFonts w:ascii="Century Gothic" w:hAnsi="Century Gothic"/>
+              </w:rPr>
+            </w:pPr>
+            <w:proofErr w:type="spellStart"/>
+            <w:r>
+              <w:rPr>
+                <w:rFonts w:ascii="Century Gothic" w:hAnsi="Century Gothic"/>
+              </w:rPr>
+              <w:t>Lunghezza</w:t>
+            </w:r>
+            <w:r>
+              <w:rPr>
+                <w:rFonts w:ascii="Century Gothic" w:hAnsi="Century Gothic"/>
+              </w:rPr>
+              <w:t>P</w:t>
+            </w:r>
+            <w:proofErr w:type="spellEnd"/>
+          </w:p>
+        </w:tc>
+        <w:tc>
+          <w:tcPr>
+            <w:tcW w:w="7081" w:type="dxa"/>
+          </w:tcPr>
+          <w:p>
+            <w:pPr>
+              <w:pStyle w:val="Paragrafoelenco"/>
+              <w:numPr>
+                <w:ilvl w:val="0"/>
+                <w:numId w:val="62"/>
+              </w:numPr>
+              <w:ind w:left="748"/>
+              <w:rPr>
+                <w:rFonts w:ascii="Century Gothic" w:hAnsi="Century Gothic"/>
+              </w:rPr>
+            </w:pPr>
+            <w:r>
+              <w:rPr>
+                <w:rFonts w:ascii="Century Gothic" w:hAnsi="Century Gothic"/>
+              </w:rPr>
+              <w:t xml:space="preserve">&lt;4 </w:t>
+            </w:r>
+            <w:r>
+              <w:rPr>
+                <w:rFonts w:ascii="Century Gothic" w:hAnsi="Century Gothic"/>
+                <w:i/>
+                <w:iCs/>
+              </w:rPr>
+              <w:t>[</w:t>
+            </w:r>
+            <w:proofErr w:type="spellStart"/>
+            <w:r>
+              <w:rPr>
+                <w:rFonts w:ascii="Century Gothic" w:hAnsi="Century Gothic"/>
+                <w:i/>
+                <w:iCs/>
+              </w:rPr>
+              <w:t>error</w:t>
+            </w:r>
+            <w:proofErr w:type="spellEnd"/>
+            <w:r>
+              <w:rPr>
+                <w:rFonts w:ascii="Century Gothic" w:hAnsi="Century Gothic"/>
+                <w:i/>
+                <w:iCs/>
+              </w:rPr>
+              <w:t xml:space="preserve">] </w:t>
+            </w:r>
+          </w:p>
+          <w:p>
+            <w:pPr>
+              <w:pStyle w:val="Paragrafoelenco"/>
+              <w:numPr>
+                <w:ilvl w:val="0"/>
+                <w:numId w:val="62"/>
+              </w:numPr>
+              <w:ind w:left="748"/>
+              <w:rPr>
+                <w:rFonts w:ascii="Century Gothic" w:hAnsi="Century Gothic"/>
+              </w:rPr>
+            </w:pPr>
+            <w:r>
+              <w:rPr>
+                <w:rFonts w:ascii="Century Gothic" w:hAnsi="Century Gothic"/>
+              </w:rPr>
+              <w:t xml:space="preserve">&gt;4 </w:t>
+            </w:r>
+            <w:r>
+              <w:rPr>
+                <w:rFonts w:ascii="Century Gothic" w:hAnsi="Century Gothic"/>
+                <w:i/>
+                <w:iCs/>
+              </w:rPr>
+              <w:t>[</w:t>
+            </w:r>
+            <w:proofErr w:type="spellStart"/>
+            <w:r>
+              <w:rPr>
+                <w:rFonts w:ascii="Century Gothic" w:hAnsi="Century Gothic"/>
+                <w:i/>
+                <w:iCs/>
+              </w:rPr>
+              <w:t>LunghezzaOK</w:t>
             </w:r>
             <w:proofErr w:type="spellEnd"/>
             <w:r>
@@ -5245,6 +5463,369 @@
       <w:pPr>
         <w:rPr>
           <w:rFonts w:ascii="Century Gothic" w:hAnsi="Century Gothic"/>
+        </w:rPr>
+      </w:pPr>
+    </w:p>
+    <w:p>
+      <w:pPr>
+        <w:rPr>
+          <w:rFonts w:ascii="Century Gothic" w:hAnsi="Century Gothic"/>
+        </w:rPr>
+      </w:pPr>
+    </w:p>
+    <w:p>
+      <w:pPr>
+        <w:rPr>
+          <w:rFonts w:ascii="Century Gothic" w:hAnsi="Century Gothic"/>
+        </w:rPr>
+      </w:pPr>
+    </w:p>
+    <w:p>
+      <w:pPr>
+        <w:rPr>
+          <w:rFonts w:ascii="Century Gothic" w:hAnsi="Century Gothic"/>
+        </w:rPr>
+      </w:pPr>
+    </w:p>
+    <w:p>
+      <w:pPr>
+        <w:rPr>
+          <w:rFonts w:ascii="Century Gothic" w:hAnsi="Century Gothic"/>
+        </w:rPr>
+      </w:pPr>
+    </w:p>
+    <w:tbl>
+      <w:tblPr>
+        <w:tblStyle w:val="Grigliatabella"/>
+        <w:tblW w:w="0" w:type="auto"/>
+        <w:tblLook w:val="04A0" w:firstRow="1" w:lastRow="0" w:firstColumn="1" w:lastColumn="0" w:noHBand="0" w:noVBand="1"/>
+      </w:tblPr>
+      <w:tblGrid>
+        <w:gridCol w:w="2547"/>
+        <w:gridCol w:w="7081"/>
+      </w:tblGrid>
+      <w:tr>
+        <w:trPr>
+          <w:trHeight w:val="348"/>
+        </w:trPr>
+        <w:tc>
+          <w:tcPr>
+            <w:tcW w:w="9628" w:type="dxa"/>
+            <w:gridSpan w:val="2"/>
+          </w:tcPr>
+          <w:p>
+            <w:pPr>
+              <w:jc w:val="center"/>
+              <w:rPr>
+                <w:rFonts w:ascii="Century Gothic" w:hAnsi="Century Gothic"/>
+              </w:rPr>
+            </w:pPr>
+            <w:r>
+              <w:rPr>
+                <w:rFonts w:ascii="Century Gothic" w:hAnsi="Century Gothic"/>
+              </w:rPr>
+              <w:lastRenderedPageBreak/>
+              <w:t xml:space="preserve">Parametro: </w:t>
+            </w:r>
+            <w:proofErr w:type="gramStart"/>
+            <w:r>
+              <w:rPr>
+                <w:rFonts w:ascii="Century Gothic" w:hAnsi="Century Gothic"/>
+              </w:rPr>
+              <w:t>Email</w:t>
+            </w:r>
+            <w:proofErr w:type="gramEnd"/>
+          </w:p>
+          <w:p>
+            <w:pPr>
+              <w:jc w:val="center"/>
+              <w:rPr>
+                <w:rFonts w:ascii="Century Gothic" w:hAnsi="Century Gothic"/>
+              </w:rPr>
+            </w:pPr>
+          </w:p>
+          <w:p>
+            <w:pPr>
+              <w:jc w:val="center"/>
+              <w:rPr>
+                <w:rFonts w:ascii="Century Gothic" w:hAnsi="Century Gothic"/>
+              </w:rPr>
+            </w:pPr>
+            <w:r>
+              <w:rPr>
+                <w:rFonts w:ascii="Century Gothic" w:hAnsi="Century Gothic"/>
+              </w:rPr>
+              <w:t>Formato: abc@abc.ab</w:t>
+            </w:r>
+          </w:p>
+        </w:tc>
+      </w:tr>
+      <w:tr>
+        <w:trPr>
+          <w:trHeight w:val="933"/>
+        </w:trPr>
+        <w:tc>
+          <w:tcPr>
+            <w:tcW w:w="2547" w:type="dxa"/>
+          </w:tcPr>
+          <w:p>
+            <w:pPr>
+              <w:rPr>
+                <w:rFonts w:ascii="Century Gothic" w:hAnsi="Century Gothic"/>
+              </w:rPr>
+            </w:pPr>
+            <w:proofErr w:type="spellStart"/>
+            <w:r>
+              <w:rPr>
+                <w:rFonts w:ascii="Century Gothic" w:hAnsi="Century Gothic"/>
+              </w:rPr>
+              <w:t>Esistenza</w:t>
+            </w:r>
+            <w:r>
+              <w:rPr>
+                <w:rFonts w:ascii="Century Gothic" w:hAnsi="Century Gothic"/>
+              </w:rPr>
+              <w:t>E</w:t>
+            </w:r>
+            <w:proofErr w:type="spellEnd"/>
+          </w:p>
+        </w:tc>
+        <w:tc>
+          <w:tcPr>
+            <w:tcW w:w="7081" w:type="dxa"/>
+          </w:tcPr>
+          <w:p>
+            <w:pPr>
+              <w:pStyle w:val="Paragrafoelenco"/>
+              <w:numPr>
+                <w:ilvl w:val="0"/>
+                <w:numId w:val="61"/>
+              </w:numPr>
+              <w:rPr>
+                <w:rFonts w:ascii="Century Gothic" w:hAnsi="Century Gothic"/>
+              </w:rPr>
+            </w:pPr>
+            <w:r>
+              <w:rPr>
+                <w:rFonts w:ascii="Century Gothic" w:hAnsi="Century Gothic"/>
+              </w:rPr>
+              <w:t xml:space="preserve">L’email esiste nel sistema </w:t>
+            </w:r>
+            <w:r>
+              <w:rPr>
+                <w:rFonts w:ascii="Century Gothic" w:hAnsi="Century Gothic"/>
+                <w:i/>
+                <w:iCs/>
+              </w:rPr>
+              <w:t>[</w:t>
+            </w:r>
+            <w:proofErr w:type="spellStart"/>
+            <w:r>
+              <w:rPr>
+                <w:rFonts w:ascii="Century Gothic" w:hAnsi="Century Gothic"/>
+                <w:i/>
+                <w:iCs/>
+              </w:rPr>
+              <w:t>error</w:t>
+            </w:r>
+            <w:proofErr w:type="spellEnd"/>
+            <w:r>
+              <w:rPr>
+                <w:rFonts w:ascii="Century Gothic" w:hAnsi="Century Gothic"/>
+                <w:i/>
+                <w:iCs/>
+              </w:rPr>
+              <w:t>]</w:t>
+            </w:r>
+          </w:p>
+          <w:p>
+            <w:pPr>
+              <w:pStyle w:val="Paragrafoelenco"/>
+              <w:numPr>
+                <w:ilvl w:val="0"/>
+                <w:numId w:val="61"/>
+              </w:numPr>
+              <w:rPr>
+                <w:rFonts w:ascii="Century Gothic" w:hAnsi="Century Gothic"/>
+              </w:rPr>
+            </w:pPr>
+            <w:r>
+              <w:rPr>
+                <w:rFonts w:ascii="Century Gothic" w:hAnsi="Century Gothic"/>
+              </w:rPr>
+              <w:t>L’email non esiste nel sistema</w:t>
+            </w:r>
+            <w:r>
+              <w:rPr>
+                <w:rFonts w:ascii="Century Gothic" w:hAnsi="Century Gothic"/>
+              </w:rPr>
+              <w:t xml:space="preserve"> </w:t>
+            </w:r>
+            <w:r>
+              <w:rPr>
+                <w:rFonts w:ascii="Century Gothic" w:hAnsi="Century Gothic"/>
+                <w:i/>
+                <w:iCs/>
+              </w:rPr>
+              <w:t>[</w:t>
+            </w:r>
+            <w:proofErr w:type="spellStart"/>
+            <w:r>
+              <w:rPr>
+                <w:rFonts w:ascii="Century Gothic" w:hAnsi="Century Gothic"/>
+                <w:i/>
+                <w:iCs/>
+              </w:rPr>
+              <w:t>CorrettezzaOk</w:t>
+            </w:r>
+            <w:proofErr w:type="spellEnd"/>
+            <w:r>
+              <w:rPr>
+                <w:rFonts w:ascii="Century Gothic" w:hAnsi="Century Gothic"/>
+                <w:i/>
+                <w:iCs/>
+              </w:rPr>
+              <w:t>]</w:t>
+            </w:r>
+          </w:p>
+        </w:tc>
+      </w:tr>
+      <w:tr>
+        <w:trPr>
+          <w:trHeight w:val="933"/>
+        </w:trPr>
+        <w:tc>
+          <w:tcPr>
+            <w:tcW w:w="2547" w:type="dxa"/>
+          </w:tcPr>
+          <w:p>
+            <w:pPr>
+              <w:rPr>
+                <w:rFonts w:ascii="Century Gothic" w:hAnsi="Century Gothic"/>
+              </w:rPr>
+            </w:pPr>
+            <w:proofErr w:type="spellStart"/>
+            <w:r>
+              <w:rPr>
+                <w:rFonts w:ascii="Century Gothic" w:hAnsi="Century Gothic"/>
+              </w:rPr>
+              <w:t>Formato</w:t>
+            </w:r>
+            <w:r>
+              <w:rPr>
+                <w:rFonts w:ascii="Century Gothic" w:hAnsi="Century Gothic"/>
+              </w:rPr>
+              <w:t>E</w:t>
+            </w:r>
+            <w:proofErr w:type="spellEnd"/>
+          </w:p>
+        </w:tc>
+        <w:tc>
+          <w:tcPr>
+            <w:tcW w:w="7081" w:type="dxa"/>
+          </w:tcPr>
+          <w:p>
+            <w:pPr>
+              <w:pStyle w:val="Paragrafoelenco"/>
+              <w:numPr>
+                <w:ilvl w:val="0"/>
+                <w:numId w:val="14"/>
+              </w:numPr>
+              <w:rPr>
+                <w:rFonts w:ascii="Century Gothic" w:hAnsi="Century Gothic"/>
+              </w:rPr>
+            </w:pPr>
+            <w:r>
+              <w:rPr>
+                <w:rFonts w:ascii="Century Gothic" w:hAnsi="Century Gothic"/>
+              </w:rPr>
+              <w:t>Rispetta il formato</w:t>
+            </w:r>
+            <w:r>
+              <w:rPr>
+                <w:rFonts w:ascii="Century Gothic" w:hAnsi="Century Gothic"/>
+                <w:i/>
+                <w:iCs/>
+              </w:rPr>
+              <w:t xml:space="preserve"> [</w:t>
+            </w:r>
+            <w:proofErr w:type="spellStart"/>
+            <w:r>
+              <w:rPr>
+                <w:rFonts w:ascii="Century Gothic" w:hAnsi="Century Gothic"/>
+                <w:i/>
+                <w:iCs/>
+              </w:rPr>
+              <w:t>FormatoOK</w:t>
+            </w:r>
+            <w:proofErr w:type="spellEnd"/>
+            <w:r>
+              <w:rPr>
+                <w:rFonts w:ascii="Century Gothic" w:hAnsi="Century Gothic"/>
+                <w:i/>
+                <w:iCs/>
+              </w:rPr>
+              <w:t>]</w:t>
+            </w:r>
+          </w:p>
+          <w:p>
+            <w:pPr>
+              <w:pStyle w:val="Paragrafoelenco"/>
+              <w:numPr>
+                <w:ilvl w:val="0"/>
+                <w:numId w:val="14"/>
+              </w:numPr>
+              <w:rPr>
+                <w:rFonts w:ascii="Century Gothic" w:hAnsi="Century Gothic"/>
+              </w:rPr>
+            </w:pPr>
+            <w:r>
+              <w:rPr>
+                <w:rFonts w:ascii="Century Gothic" w:hAnsi="Century Gothic"/>
+              </w:rPr>
+              <w:t xml:space="preserve">Non rispetta il formato </w:t>
+            </w:r>
+            <w:r>
+              <w:rPr>
+                <w:rFonts w:ascii="Century Gothic" w:hAnsi="Century Gothic"/>
+                <w:i/>
+                <w:iCs/>
+              </w:rPr>
+              <w:t>[</w:t>
+            </w:r>
+            <w:proofErr w:type="spellStart"/>
+            <w:r>
+              <w:rPr>
+                <w:rFonts w:ascii="Century Gothic" w:hAnsi="Century Gothic"/>
+                <w:i/>
+                <w:iCs/>
+              </w:rPr>
+              <w:t>error</w:t>
+            </w:r>
+            <w:proofErr w:type="spellEnd"/>
+            <w:r>
+              <w:rPr>
+                <w:rFonts w:ascii="Century Gothic" w:hAnsi="Century Gothic"/>
+                <w:i/>
+                <w:iCs/>
+              </w:rPr>
+              <w:t>]</w:t>
+            </w:r>
+          </w:p>
+        </w:tc>
+      </w:tr>
+    </w:tbl>
+    <w:p>
+      <w:pPr>
+        <w:rPr>
+          <w:rFonts w:ascii="Century Gothic" w:hAnsi="Century Gothic"/>
+        </w:rPr>
+      </w:pPr>
+    </w:p>
+    <w:p>
+      <w:pPr>
+        <w:rPr>
+          <w:rFonts w:ascii="Century Gothic" w:hAnsi="Century Gothic"/>
           <w:b/>
           <w:bCs/>
         </w:rPr>
@@ -5264,6 +5845,14 @@
           <w:bCs/>
         </w:rPr>
         <w:t>9.1.1.2 Test case</w:t>
+      </w:r>
+      <w:r>
+        <w:rPr>
+          <w:rFonts w:ascii="Century Gothic" w:hAnsi="Century Gothic"/>
+          <w:b/>
+          <w:bCs/>
+        </w:rPr>
+        <w:t xml:space="preserve"> - login</w:t>
       </w:r>
     </w:p>
     <w:tbl>
@@ -5378,11 +5967,25 @@
                 <w:rFonts w:ascii="Century Gothic" w:hAnsi="Century Gothic"/>
               </w:rPr>
             </w:pPr>
-            <w:r>
-              <w:rPr>
-                <w:rFonts w:ascii="Century Gothic" w:hAnsi="Century Gothic"/>
-              </w:rPr>
-              <w:t>Lunghezza 1</w:t>
+            <w:proofErr w:type="spellStart"/>
+            <w:r>
+              <w:rPr>
+                <w:rFonts w:ascii="Century Gothic" w:hAnsi="Century Gothic"/>
+              </w:rPr>
+              <w:t>Lunghezza</w:t>
+            </w:r>
+            <w:r>
+              <w:rPr>
+                <w:rFonts w:ascii="Century Gothic" w:hAnsi="Century Gothic"/>
+              </w:rPr>
+              <w:t>U</w:t>
+            </w:r>
+            <w:proofErr w:type="spellEnd"/>
+            <w:r>
+              <w:rPr>
+                <w:rFonts w:ascii="Century Gothic" w:hAnsi="Century Gothic"/>
+              </w:rPr>
+              <w:t xml:space="preserve"> 1</w:t>
             </w:r>
           </w:p>
         </w:tc>
@@ -5436,11 +6039,45 @@
                 <w:rFonts w:ascii="Century Gothic" w:hAnsi="Century Gothic"/>
               </w:rPr>
             </w:pPr>
-            <w:r>
-              <w:rPr>
-                <w:rFonts w:ascii="Century Gothic" w:hAnsi="Century Gothic"/>
-              </w:rPr>
-              <w:t>Lunghezza 2 , Esistenza 2</w:t>
+            <w:proofErr w:type="spellStart"/>
+            <w:r>
+              <w:rPr>
+                <w:rFonts w:ascii="Century Gothic" w:hAnsi="Century Gothic"/>
+              </w:rPr>
+              <w:t>Lunghezza</w:t>
+            </w:r>
+            <w:r>
+              <w:rPr>
+                <w:rFonts w:ascii="Century Gothic" w:hAnsi="Century Gothic"/>
+              </w:rPr>
+              <w:t>U</w:t>
+            </w:r>
+            <w:proofErr w:type="spellEnd"/>
+            <w:r>
+              <w:rPr>
+                <w:rFonts w:ascii="Century Gothic" w:hAnsi="Century Gothic"/>
+              </w:rPr>
+              <w:t xml:space="preserve"> 2 , </w:t>
+            </w:r>
+            <w:proofErr w:type="spellStart"/>
+            <w:r>
+              <w:rPr>
+                <w:rFonts w:ascii="Century Gothic" w:hAnsi="Century Gothic"/>
+              </w:rPr>
+              <w:t>Esistenza</w:t>
+            </w:r>
+            <w:r>
+              <w:rPr>
+                <w:rFonts w:ascii="Century Gothic" w:hAnsi="Century Gothic"/>
+              </w:rPr>
+              <w:t>U</w:t>
+            </w:r>
+            <w:proofErr w:type="spellEnd"/>
+            <w:r>
+              <w:rPr>
+                <w:rFonts w:ascii="Century Gothic" w:hAnsi="Century Gothic"/>
+              </w:rPr>
+              <w:t xml:space="preserve"> 2</w:t>
             </w:r>
           </w:p>
         </w:tc>
@@ -5494,11 +6131,57 @@
                 <w:rFonts w:ascii="Century Gothic" w:hAnsi="Century Gothic"/>
               </w:rPr>
             </w:pPr>
-            <w:r>
-              <w:rPr>
-                <w:rFonts w:ascii="Century Gothic" w:hAnsi="Century Gothic"/>
-              </w:rPr>
-              <w:t>Lunghezza 2, Esistenza 1, Correttezza 1</w:t>
+            <w:proofErr w:type="spellStart"/>
+            <w:r>
+              <w:rPr>
+                <w:rFonts w:ascii="Century Gothic" w:hAnsi="Century Gothic"/>
+              </w:rPr>
+              <w:t>Lunghezza</w:t>
+            </w:r>
+            <w:r>
+              <w:rPr>
+                <w:rFonts w:ascii="Century Gothic" w:hAnsi="Century Gothic"/>
+              </w:rPr>
+              <w:t>U</w:t>
+            </w:r>
+            <w:proofErr w:type="spellEnd"/>
+            <w:r>
+              <w:rPr>
+                <w:rFonts w:ascii="Century Gothic" w:hAnsi="Century Gothic"/>
+              </w:rPr>
+              <w:t xml:space="preserve"> 2, </w:t>
+            </w:r>
+            <w:proofErr w:type="spellStart"/>
+            <w:r>
+              <w:rPr>
+                <w:rFonts w:ascii="Century Gothic" w:hAnsi="Century Gothic"/>
+              </w:rPr>
+              <w:t>Esistenza</w:t>
+            </w:r>
+            <w:r>
+              <w:rPr>
+                <w:rFonts w:ascii="Century Gothic" w:hAnsi="Century Gothic"/>
+              </w:rPr>
+              <w:t>U</w:t>
+            </w:r>
+            <w:proofErr w:type="spellEnd"/>
+            <w:r>
+              <w:rPr>
+                <w:rFonts w:ascii="Century Gothic" w:hAnsi="Century Gothic"/>
+              </w:rPr>
+              <w:t xml:space="preserve"> 2</w:t>
+            </w:r>
+            <w:r>
+              <w:rPr>
+                <w:rFonts w:ascii="Century Gothic" w:hAnsi="Century Gothic"/>
+              </w:rPr>
+              <w:t xml:space="preserve"> , </w:t>
+            </w:r>
+            <w:r>
+              <w:rPr>
+                <w:rFonts w:ascii="Century Gothic" w:hAnsi="Century Gothic"/>
+              </w:rPr>
+              <w:t>FormatoP2</w:t>
             </w:r>
           </w:p>
         </w:tc>
@@ -5556,7 +6239,35 @@
               <w:rPr>
                 <w:rFonts w:ascii="Century Gothic" w:hAnsi="Century Gothic"/>
               </w:rPr>
-              <w:t>Lunghezza 2, Esistenza 1, Correttezza 2</w:t>
+              <w:t xml:space="preserve">Lunghezza 2, Esistenza 1, </w:t>
+            </w:r>
+            <w:proofErr w:type="spellStart"/>
+            <w:r>
+              <w:rPr>
+                <w:rFonts w:ascii="Century Gothic" w:hAnsi="Century Gothic"/>
+              </w:rPr>
+              <w:t>FormatoP</w:t>
+            </w:r>
+            <w:proofErr w:type="spellEnd"/>
+            <w:r>
+              <w:rPr>
+                <w:rFonts w:ascii="Century Gothic" w:hAnsi="Century Gothic"/>
+              </w:rPr>
+              <w:t xml:space="preserve"> 1, </w:t>
+            </w:r>
+            <w:proofErr w:type="spellStart"/>
+            <w:r>
+              <w:rPr>
+                <w:rFonts w:ascii="Century Gothic" w:hAnsi="Century Gothic"/>
+              </w:rPr>
+              <w:t>LunghezzaP</w:t>
+            </w:r>
+            <w:proofErr w:type="spellEnd"/>
+            <w:r>
+              <w:rPr>
+                <w:rFonts w:ascii="Century Gothic" w:hAnsi="Century Gothic"/>
+              </w:rPr>
+              <w:t xml:space="preserve"> 1</w:t>
             </w:r>
           </w:p>
         </w:tc>
@@ -5575,12 +6286,995 @@
               <w:rPr>
                 <w:rFonts w:ascii="Century Gothic" w:hAnsi="Century Gothic"/>
               </w:rPr>
+              <w:t>Errato</w:t>
+            </w:r>
+          </w:p>
+        </w:tc>
+      </w:tr>
+      <w:tr>
+        <w:tc>
+          <w:tcPr>
+            <w:tcW w:w="3209" w:type="dxa"/>
+          </w:tcPr>
+          <w:p>
+            <w:pPr>
+              <w:jc w:val="center"/>
+              <w:rPr>
+                <w:rFonts w:ascii="Century Gothic" w:hAnsi="Century Gothic"/>
+              </w:rPr>
+            </w:pPr>
+            <w:r>
+              <w:rPr>
+                <w:rFonts w:ascii="Century Gothic" w:hAnsi="Century Gothic"/>
+              </w:rPr>
+              <w:t>TC4</w:t>
+            </w:r>
+          </w:p>
+        </w:tc>
+        <w:tc>
+          <w:tcPr>
+            <w:tcW w:w="3209" w:type="dxa"/>
+          </w:tcPr>
+          <w:p>
+            <w:pPr>
+              <w:rPr>
+                <w:rFonts w:ascii="Century Gothic" w:hAnsi="Century Gothic"/>
+              </w:rPr>
+            </w:pPr>
+            <w:r>
+              <w:rPr>
+                <w:rFonts w:ascii="Century Gothic" w:hAnsi="Century Gothic"/>
+              </w:rPr>
+              <w:t xml:space="preserve">Lunghezza 2, Esistenza 1, </w:t>
+            </w:r>
+            <w:proofErr w:type="spellStart"/>
+            <w:r>
+              <w:rPr>
+                <w:rFonts w:ascii="Century Gothic" w:hAnsi="Century Gothic"/>
+              </w:rPr>
+              <w:t>FormatoP</w:t>
+            </w:r>
+            <w:proofErr w:type="spellEnd"/>
+            <w:r>
+              <w:rPr>
+                <w:rFonts w:ascii="Century Gothic" w:hAnsi="Century Gothic"/>
+              </w:rPr>
+              <w:t xml:space="preserve"> 1, </w:t>
+            </w:r>
+            <w:proofErr w:type="spellStart"/>
+            <w:r>
+              <w:rPr>
+                <w:rFonts w:ascii="Century Gothic" w:hAnsi="Century Gothic"/>
+              </w:rPr>
+              <w:t>LunghezzaP</w:t>
+            </w:r>
+            <w:proofErr w:type="spellEnd"/>
+            <w:r>
+              <w:rPr>
+                <w:rFonts w:ascii="Century Gothic" w:hAnsi="Century Gothic"/>
+              </w:rPr>
+              <w:t xml:space="preserve"> 2</w:t>
+            </w:r>
+          </w:p>
+        </w:tc>
+        <w:tc>
+          <w:tcPr>
+            <w:tcW w:w="3210" w:type="dxa"/>
+          </w:tcPr>
+          <w:p>
+            <w:pPr>
+              <w:jc w:val="center"/>
+              <w:rPr>
+                <w:rFonts w:ascii="Century Gothic" w:hAnsi="Century Gothic"/>
+              </w:rPr>
+            </w:pPr>
+            <w:r>
+              <w:rPr>
+                <w:rFonts w:ascii="Century Gothic" w:hAnsi="Century Gothic"/>
+              </w:rPr>
               <w:t>Corretto</w:t>
             </w:r>
           </w:p>
         </w:tc>
+        <w:bookmarkStart w:id="15" w:name="_GoBack"/>
+        <w:bookmarkEnd w:id="15"/>
       </w:tr>
     </w:tbl>
+    <w:p>
+      <w:pPr>
+        <w:rPr>
+          <w:rFonts w:ascii="Century Gothic" w:hAnsi="Century Gothic"/>
+        </w:rPr>
+      </w:pPr>
+    </w:p>
+    <w:p>
+      <w:pPr>
+        <w:rPr>
+          <w:rFonts w:ascii="Century Gothic" w:hAnsi="Century Gothic"/>
+          <w:b/>
+          <w:bCs/>
+        </w:rPr>
+      </w:pPr>
+      <w:r>
+        <w:rPr>
+          <w:rFonts w:ascii="Century Gothic" w:hAnsi="Century Gothic"/>
+          <w:b/>
+          <w:bCs/>
+        </w:rPr>
+        <w:t xml:space="preserve">     9.1.1.3 Test case </w:t>
+      </w:r>
+      <w:r>
+        <w:rPr>
+          <w:rFonts w:ascii="Century Gothic" w:hAnsi="Century Gothic"/>
+          <w:b/>
+          <w:bCs/>
+        </w:rPr>
+        <w:t>–</w:t>
+      </w:r>
+      <w:r>
+        <w:rPr>
+          <w:rFonts w:ascii="Century Gothic" w:hAnsi="Century Gothic"/>
+          <w:b/>
+          <w:bCs/>
+        </w:rPr>
+        <w:t xml:space="preserve"> registrazione</w:t>
+      </w:r>
+    </w:p>
+    <w:tbl>
+      <w:tblPr>
+        <w:tblStyle w:val="Grigliatabella"/>
+        <w:tblW w:w="0" w:type="auto"/>
+        <w:tblLook w:val="04A0" w:firstRow="1" w:lastRow="0" w:firstColumn="1" w:lastColumn="0" w:noHBand="0" w:noVBand="1"/>
+      </w:tblPr>
+      <w:tblGrid>
+        <w:gridCol w:w="3209"/>
+        <w:gridCol w:w="3209"/>
+        <w:gridCol w:w="3210"/>
+      </w:tblGrid>
+      <w:tr>
+        <w:tc>
+          <w:tcPr>
+            <w:tcW w:w="3209" w:type="dxa"/>
+          </w:tcPr>
+          <w:p>
+            <w:pPr>
+              <w:jc w:val="center"/>
+              <w:rPr>
+                <w:rFonts w:ascii="Century Gothic" w:hAnsi="Century Gothic"/>
+                <w:b/>
+                <w:bCs/>
+              </w:rPr>
+            </w:pPr>
+            <w:r>
+              <w:rPr>
+                <w:rFonts w:ascii="Century Gothic" w:hAnsi="Century Gothic"/>
+                <w:b/>
+                <w:bCs/>
+              </w:rPr>
+              <w:t>Codice</w:t>
+            </w:r>
+          </w:p>
+        </w:tc>
+        <w:tc>
+          <w:tcPr>
+            <w:tcW w:w="3209" w:type="dxa"/>
+          </w:tcPr>
+          <w:p>
+            <w:pPr>
+              <w:jc w:val="center"/>
+              <w:rPr>
+                <w:rFonts w:ascii="Century Gothic" w:hAnsi="Century Gothic"/>
+                <w:b/>
+                <w:bCs/>
+              </w:rPr>
+            </w:pPr>
+            <w:r>
+              <w:rPr>
+                <w:rFonts w:ascii="Century Gothic" w:hAnsi="Century Gothic"/>
+                <w:b/>
+                <w:bCs/>
+              </w:rPr>
+              <w:t>Combinazione</w:t>
+            </w:r>
+          </w:p>
+        </w:tc>
+        <w:tc>
+          <w:tcPr>
+            <w:tcW w:w="3210" w:type="dxa"/>
+          </w:tcPr>
+          <w:p>
+            <w:pPr>
+              <w:jc w:val="center"/>
+              <w:rPr>
+                <w:rFonts w:ascii="Century Gothic" w:hAnsi="Century Gothic"/>
+                <w:b/>
+                <w:bCs/>
+              </w:rPr>
+            </w:pPr>
+            <w:r>
+              <w:rPr>
+                <w:rFonts w:ascii="Century Gothic" w:hAnsi="Century Gothic"/>
+                <w:b/>
+                <w:bCs/>
+              </w:rPr>
+              <w:t>Esito</w:t>
+            </w:r>
+          </w:p>
+        </w:tc>
+      </w:tr>
+      <w:tr>
+        <w:tc>
+          <w:tcPr>
+            <w:tcW w:w="3209" w:type="dxa"/>
+          </w:tcPr>
+          <w:p>
+            <w:pPr>
+              <w:jc w:val="center"/>
+              <w:rPr>
+                <w:rFonts w:ascii="Century Gothic" w:hAnsi="Century Gothic"/>
+              </w:rPr>
+            </w:pPr>
+            <w:r>
+              <w:rPr>
+                <w:rFonts w:ascii="Century Gothic" w:hAnsi="Century Gothic"/>
+              </w:rPr>
+              <w:t>TC5</w:t>
+            </w:r>
+          </w:p>
+        </w:tc>
+        <w:tc>
+          <w:tcPr>
+            <w:tcW w:w="3209" w:type="dxa"/>
+          </w:tcPr>
+          <w:p>
+            <w:pPr>
+              <w:rPr>
+                <w:rFonts w:ascii="Century Gothic" w:hAnsi="Century Gothic"/>
+              </w:rPr>
+            </w:pPr>
+            <w:proofErr w:type="spellStart"/>
+            <w:r>
+              <w:rPr>
+                <w:rFonts w:ascii="Century Gothic" w:hAnsi="Century Gothic"/>
+              </w:rPr>
+              <w:t>LunghezzaU</w:t>
+            </w:r>
+            <w:proofErr w:type="spellEnd"/>
+            <w:r>
+              <w:rPr>
+                <w:rFonts w:ascii="Century Gothic" w:hAnsi="Century Gothic"/>
+              </w:rPr>
+              <w:t xml:space="preserve"> 1</w:t>
+            </w:r>
+          </w:p>
+        </w:tc>
+        <w:tc>
+          <w:tcPr>
+            <w:tcW w:w="3210" w:type="dxa"/>
+          </w:tcPr>
+          <w:p>
+            <w:pPr>
+              <w:jc w:val="center"/>
+              <w:rPr>
+                <w:rFonts w:ascii="Century Gothic" w:hAnsi="Century Gothic"/>
+              </w:rPr>
+            </w:pPr>
+            <w:r>
+              <w:rPr>
+                <w:rFonts w:ascii="Century Gothic" w:hAnsi="Century Gothic"/>
+              </w:rPr>
+              <w:t>Errato</w:t>
+            </w:r>
+          </w:p>
+        </w:tc>
+      </w:tr>
+      <w:tr>
+        <w:tc>
+          <w:tcPr>
+            <w:tcW w:w="3209" w:type="dxa"/>
+          </w:tcPr>
+          <w:p>
+            <w:pPr>
+              <w:jc w:val="center"/>
+              <w:rPr>
+                <w:rFonts w:ascii="Century Gothic" w:hAnsi="Century Gothic"/>
+              </w:rPr>
+            </w:pPr>
+            <w:r>
+              <w:rPr>
+                <w:rFonts w:ascii="Century Gothic" w:hAnsi="Century Gothic"/>
+              </w:rPr>
+              <w:t>TC6</w:t>
+            </w:r>
+          </w:p>
+        </w:tc>
+        <w:tc>
+          <w:tcPr>
+            <w:tcW w:w="3209" w:type="dxa"/>
+          </w:tcPr>
+          <w:p>
+            <w:pPr>
+              <w:rPr>
+                <w:rFonts w:ascii="Century Gothic" w:hAnsi="Century Gothic"/>
+              </w:rPr>
+            </w:pPr>
+            <w:proofErr w:type="spellStart"/>
+            <w:r>
+              <w:rPr>
+                <w:rFonts w:ascii="Century Gothic" w:hAnsi="Century Gothic"/>
+              </w:rPr>
+              <w:t>LunghezzaU</w:t>
+            </w:r>
+            <w:proofErr w:type="spellEnd"/>
+            <w:r>
+              <w:rPr>
+                <w:rFonts w:ascii="Century Gothic" w:hAnsi="Century Gothic"/>
+              </w:rPr>
+              <w:t xml:space="preserve"> 2, </w:t>
+            </w:r>
+            <w:proofErr w:type="spellStart"/>
+            <w:r>
+              <w:rPr>
+                <w:rFonts w:ascii="Century Gothic" w:hAnsi="Century Gothic"/>
+              </w:rPr>
+              <w:t>EsistenzaU</w:t>
+            </w:r>
+            <w:proofErr w:type="spellEnd"/>
+            <w:r>
+              <w:rPr>
+                <w:rFonts w:ascii="Century Gothic" w:hAnsi="Century Gothic"/>
+              </w:rPr>
+              <w:t xml:space="preserve"> 2</w:t>
+            </w:r>
+          </w:p>
+        </w:tc>
+        <w:tc>
+          <w:tcPr>
+            <w:tcW w:w="3210" w:type="dxa"/>
+          </w:tcPr>
+          <w:p>
+            <w:pPr>
+              <w:jc w:val="center"/>
+              <w:rPr>
+                <w:rFonts w:ascii="Century Gothic" w:hAnsi="Century Gothic"/>
+              </w:rPr>
+            </w:pPr>
+            <w:r>
+              <w:rPr>
+                <w:rFonts w:ascii="Century Gothic" w:hAnsi="Century Gothic"/>
+              </w:rPr>
+              <w:t>Errato</w:t>
+            </w:r>
+          </w:p>
+        </w:tc>
+      </w:tr>
+      <w:tr>
+        <w:tc>
+          <w:tcPr>
+            <w:tcW w:w="3209" w:type="dxa"/>
+          </w:tcPr>
+          <w:p>
+            <w:pPr>
+              <w:jc w:val="center"/>
+              <w:rPr>
+                <w:rFonts w:ascii="Century Gothic" w:hAnsi="Century Gothic"/>
+              </w:rPr>
+            </w:pPr>
+            <w:r>
+              <w:rPr>
+                <w:rFonts w:ascii="Century Gothic" w:hAnsi="Century Gothic"/>
+              </w:rPr>
+              <w:t>TC7</w:t>
+            </w:r>
+          </w:p>
+        </w:tc>
+        <w:tc>
+          <w:tcPr>
+            <w:tcW w:w="3209" w:type="dxa"/>
+          </w:tcPr>
+          <w:p>
+            <w:pPr>
+              <w:rPr>
+                <w:rFonts w:ascii="Century Gothic" w:hAnsi="Century Gothic"/>
+              </w:rPr>
+            </w:pPr>
+            <w:proofErr w:type="spellStart"/>
+            <w:r>
+              <w:rPr>
+                <w:rFonts w:ascii="Century Gothic" w:hAnsi="Century Gothic"/>
+              </w:rPr>
+              <w:t>LunghezzaU</w:t>
+            </w:r>
+            <w:proofErr w:type="spellEnd"/>
+            <w:r>
+              <w:rPr>
+                <w:rFonts w:ascii="Century Gothic" w:hAnsi="Century Gothic"/>
+              </w:rPr>
+              <w:t xml:space="preserve"> 2, </w:t>
+            </w:r>
+            <w:proofErr w:type="spellStart"/>
+            <w:r>
+              <w:rPr>
+                <w:rFonts w:ascii="Century Gothic" w:hAnsi="Century Gothic"/>
+              </w:rPr>
+              <w:t>EsistenzaU</w:t>
+            </w:r>
+            <w:proofErr w:type="spellEnd"/>
+            <w:r>
+              <w:rPr>
+                <w:rFonts w:ascii="Century Gothic" w:hAnsi="Century Gothic"/>
+              </w:rPr>
+              <w:t xml:space="preserve"> 1, </w:t>
+            </w:r>
+            <w:proofErr w:type="spellStart"/>
+            <w:r>
+              <w:rPr>
+                <w:rFonts w:ascii="Century Gothic" w:hAnsi="Century Gothic"/>
+              </w:rPr>
+              <w:t>EsistenzaE</w:t>
+            </w:r>
+            <w:proofErr w:type="spellEnd"/>
+            <w:r>
+              <w:rPr>
+                <w:rFonts w:ascii="Century Gothic" w:hAnsi="Century Gothic"/>
+              </w:rPr>
+              <w:t xml:space="preserve"> 1</w:t>
+            </w:r>
+          </w:p>
+        </w:tc>
+        <w:tc>
+          <w:tcPr>
+            <w:tcW w:w="3210" w:type="dxa"/>
+          </w:tcPr>
+          <w:p>
+            <w:pPr>
+              <w:jc w:val="center"/>
+              <w:rPr>
+                <w:rFonts w:ascii="Century Gothic" w:hAnsi="Century Gothic"/>
+              </w:rPr>
+            </w:pPr>
+            <w:r>
+              <w:rPr>
+                <w:rFonts w:ascii="Century Gothic" w:hAnsi="Century Gothic"/>
+              </w:rPr>
+              <w:t>Errato</w:t>
+            </w:r>
+          </w:p>
+        </w:tc>
+      </w:tr>
+      <w:tr>
+        <w:tc>
+          <w:tcPr>
+            <w:tcW w:w="3209" w:type="dxa"/>
+          </w:tcPr>
+          <w:p>
+            <w:pPr>
+              <w:jc w:val="center"/>
+              <w:rPr>
+                <w:rFonts w:ascii="Century Gothic" w:hAnsi="Century Gothic"/>
+              </w:rPr>
+            </w:pPr>
+            <w:r>
+              <w:rPr>
+                <w:rFonts w:ascii="Century Gothic" w:hAnsi="Century Gothic"/>
+              </w:rPr>
+              <w:t>TC8</w:t>
+            </w:r>
+          </w:p>
+        </w:tc>
+        <w:tc>
+          <w:tcPr>
+            <w:tcW w:w="3209" w:type="dxa"/>
+          </w:tcPr>
+          <w:p>
+            <w:pPr>
+              <w:rPr>
+                <w:rFonts w:ascii="Century Gothic" w:hAnsi="Century Gothic"/>
+              </w:rPr>
+            </w:pPr>
+            <w:proofErr w:type="spellStart"/>
+            <w:r>
+              <w:rPr>
+                <w:rFonts w:ascii="Century Gothic" w:hAnsi="Century Gothic"/>
+              </w:rPr>
+              <w:t>LunghezzaU</w:t>
+            </w:r>
+            <w:proofErr w:type="spellEnd"/>
+            <w:r>
+              <w:rPr>
+                <w:rFonts w:ascii="Century Gothic" w:hAnsi="Century Gothic"/>
+              </w:rPr>
+              <w:t xml:space="preserve"> 2, </w:t>
+            </w:r>
+            <w:proofErr w:type="spellStart"/>
+            <w:r>
+              <w:rPr>
+                <w:rFonts w:ascii="Century Gothic" w:hAnsi="Century Gothic"/>
+              </w:rPr>
+              <w:t>EsistenzaU</w:t>
+            </w:r>
+            <w:proofErr w:type="spellEnd"/>
+            <w:r>
+              <w:rPr>
+                <w:rFonts w:ascii="Century Gothic" w:hAnsi="Century Gothic"/>
+              </w:rPr>
+              <w:t xml:space="preserve"> 1, </w:t>
+            </w:r>
+            <w:proofErr w:type="spellStart"/>
+            <w:r>
+              <w:rPr>
+                <w:rFonts w:ascii="Century Gothic" w:hAnsi="Century Gothic"/>
+              </w:rPr>
+              <w:t>EsistenzaE</w:t>
+            </w:r>
+            <w:proofErr w:type="spellEnd"/>
+            <w:r>
+              <w:rPr>
+                <w:rFonts w:ascii="Century Gothic" w:hAnsi="Century Gothic"/>
+              </w:rPr>
+              <w:t xml:space="preserve"> 2, </w:t>
+            </w:r>
+            <w:proofErr w:type="spellStart"/>
+            <w:r>
+              <w:rPr>
+                <w:rFonts w:ascii="Century Gothic" w:hAnsi="Century Gothic"/>
+              </w:rPr>
+              <w:t>FormatoE</w:t>
+            </w:r>
+            <w:proofErr w:type="spellEnd"/>
+            <w:r>
+              <w:rPr>
+                <w:rFonts w:ascii="Century Gothic" w:hAnsi="Century Gothic"/>
+              </w:rPr>
+              <w:t xml:space="preserve"> 2</w:t>
+            </w:r>
+          </w:p>
+        </w:tc>
+        <w:tc>
+          <w:tcPr>
+            <w:tcW w:w="3210" w:type="dxa"/>
+          </w:tcPr>
+          <w:p>
+            <w:pPr>
+              <w:jc w:val="center"/>
+              <w:rPr>
+                <w:rFonts w:ascii="Century Gothic" w:hAnsi="Century Gothic"/>
+              </w:rPr>
+            </w:pPr>
+            <w:r>
+              <w:rPr>
+                <w:rFonts w:ascii="Century Gothic" w:hAnsi="Century Gothic"/>
+              </w:rPr>
+              <w:t>Errato</w:t>
+            </w:r>
+          </w:p>
+        </w:tc>
+      </w:tr>
+      <w:tr>
+        <w:tc>
+          <w:tcPr>
+            <w:tcW w:w="3209" w:type="dxa"/>
+          </w:tcPr>
+          <w:p>
+            <w:pPr>
+              <w:jc w:val="center"/>
+              <w:rPr>
+                <w:rFonts w:ascii="Century Gothic" w:hAnsi="Century Gothic"/>
+              </w:rPr>
+            </w:pPr>
+            <w:r>
+              <w:rPr>
+                <w:rFonts w:ascii="Century Gothic" w:hAnsi="Century Gothic"/>
+              </w:rPr>
+              <w:t>TC9</w:t>
+            </w:r>
+          </w:p>
+        </w:tc>
+        <w:tc>
+          <w:tcPr>
+            <w:tcW w:w="3209" w:type="dxa"/>
+          </w:tcPr>
+          <w:p>
+            <w:pPr>
+              <w:rPr>
+                <w:rFonts w:ascii="Century Gothic" w:hAnsi="Century Gothic"/>
+              </w:rPr>
+            </w:pPr>
+            <w:proofErr w:type="spellStart"/>
+            <w:r>
+              <w:rPr>
+                <w:rFonts w:ascii="Century Gothic" w:hAnsi="Century Gothic"/>
+              </w:rPr>
+              <w:t>LunghezzaU</w:t>
+            </w:r>
+            <w:proofErr w:type="spellEnd"/>
+            <w:r>
+              <w:rPr>
+                <w:rFonts w:ascii="Century Gothic" w:hAnsi="Century Gothic"/>
+              </w:rPr>
+              <w:t xml:space="preserve"> 2, </w:t>
+            </w:r>
+            <w:proofErr w:type="spellStart"/>
+            <w:r>
+              <w:rPr>
+                <w:rFonts w:ascii="Century Gothic" w:hAnsi="Century Gothic"/>
+              </w:rPr>
+              <w:t>EsistenzaU</w:t>
+            </w:r>
+            <w:proofErr w:type="spellEnd"/>
+            <w:r>
+              <w:rPr>
+                <w:rFonts w:ascii="Century Gothic" w:hAnsi="Century Gothic"/>
+              </w:rPr>
+              <w:t xml:space="preserve"> 1, EsistenzaE2, </w:t>
+            </w:r>
+            <w:proofErr w:type="spellStart"/>
+            <w:r>
+              <w:rPr>
+                <w:rFonts w:ascii="Century Gothic" w:hAnsi="Century Gothic"/>
+              </w:rPr>
+              <w:t>FormatoE</w:t>
+            </w:r>
+            <w:proofErr w:type="spellEnd"/>
+            <w:r>
+              <w:rPr>
+                <w:rFonts w:ascii="Century Gothic" w:hAnsi="Century Gothic"/>
+              </w:rPr>
+              <w:t xml:space="preserve"> 1, </w:t>
+            </w:r>
+            <w:proofErr w:type="spellStart"/>
+            <w:r>
+              <w:rPr>
+                <w:rFonts w:ascii="Century Gothic" w:hAnsi="Century Gothic"/>
+              </w:rPr>
+              <w:t>FormatoP</w:t>
+            </w:r>
+            <w:proofErr w:type="spellEnd"/>
+            <w:r>
+              <w:rPr>
+                <w:rFonts w:ascii="Century Gothic" w:hAnsi="Century Gothic"/>
+              </w:rPr>
+              <w:t xml:space="preserve"> 2</w:t>
+            </w:r>
+          </w:p>
+        </w:tc>
+        <w:tc>
+          <w:tcPr>
+            <w:tcW w:w="3210" w:type="dxa"/>
+          </w:tcPr>
+          <w:p>
+            <w:pPr>
+              <w:jc w:val="center"/>
+              <w:rPr>
+                <w:rFonts w:ascii="Century Gothic" w:hAnsi="Century Gothic"/>
+              </w:rPr>
+            </w:pPr>
+            <w:r>
+              <w:rPr>
+                <w:rFonts w:ascii="Century Gothic" w:hAnsi="Century Gothic"/>
+              </w:rPr>
+              <w:t>Errato</w:t>
+            </w:r>
+          </w:p>
+        </w:tc>
+      </w:tr>
+      <w:tr>
+        <w:tc>
+          <w:tcPr>
+            <w:tcW w:w="3209" w:type="dxa"/>
+          </w:tcPr>
+          <w:p>
+            <w:pPr>
+              <w:jc w:val="center"/>
+              <w:rPr>
+                <w:rFonts w:ascii="Century Gothic" w:hAnsi="Century Gothic"/>
+              </w:rPr>
+            </w:pPr>
+            <w:r>
+              <w:rPr>
+                <w:rFonts w:ascii="Century Gothic" w:hAnsi="Century Gothic"/>
+              </w:rPr>
+              <w:t>TC10</w:t>
+            </w:r>
+          </w:p>
+        </w:tc>
+        <w:tc>
+          <w:tcPr>
+            <w:tcW w:w="3209" w:type="dxa"/>
+          </w:tcPr>
+          <w:p>
+            <w:pPr>
+              <w:rPr>
+                <w:rFonts w:ascii="Century Gothic" w:hAnsi="Century Gothic"/>
+              </w:rPr>
+            </w:pPr>
+            <w:proofErr w:type="spellStart"/>
+            <w:r>
+              <w:rPr>
+                <w:rFonts w:ascii="Century Gothic" w:hAnsi="Century Gothic"/>
+              </w:rPr>
+              <w:t>LunghezzaU</w:t>
+            </w:r>
+            <w:proofErr w:type="spellEnd"/>
+            <w:r>
+              <w:rPr>
+                <w:rFonts w:ascii="Century Gothic" w:hAnsi="Century Gothic"/>
+              </w:rPr>
+              <w:t xml:space="preserve"> 2, </w:t>
+            </w:r>
+            <w:proofErr w:type="spellStart"/>
+            <w:r>
+              <w:rPr>
+                <w:rFonts w:ascii="Century Gothic" w:hAnsi="Century Gothic"/>
+              </w:rPr>
+              <w:t>EsistenzaU</w:t>
+            </w:r>
+            <w:proofErr w:type="spellEnd"/>
+            <w:r>
+              <w:rPr>
+                <w:rFonts w:ascii="Century Gothic" w:hAnsi="Century Gothic"/>
+              </w:rPr>
+              <w:t xml:space="preserve"> 1, EsistenzaE2, </w:t>
+            </w:r>
+            <w:proofErr w:type="spellStart"/>
+            <w:r>
+              <w:rPr>
+                <w:rFonts w:ascii="Century Gothic" w:hAnsi="Century Gothic"/>
+              </w:rPr>
+              <w:t>FormatoE</w:t>
+            </w:r>
+            <w:proofErr w:type="spellEnd"/>
+            <w:r>
+              <w:rPr>
+                <w:rFonts w:ascii="Century Gothic" w:hAnsi="Century Gothic"/>
+              </w:rPr>
+              <w:t xml:space="preserve"> 1, </w:t>
+            </w:r>
+            <w:proofErr w:type="spellStart"/>
+            <w:r>
+              <w:rPr>
+                <w:rFonts w:ascii="Century Gothic" w:hAnsi="Century Gothic"/>
+              </w:rPr>
+              <w:t>FormatoP</w:t>
+            </w:r>
+            <w:proofErr w:type="spellEnd"/>
+            <w:r>
+              <w:rPr>
+                <w:rFonts w:ascii="Century Gothic" w:hAnsi="Century Gothic"/>
+              </w:rPr>
+              <w:t xml:space="preserve"> 1, </w:t>
+            </w:r>
+            <w:proofErr w:type="spellStart"/>
+            <w:r>
+              <w:rPr>
+                <w:rFonts w:ascii="Century Gothic" w:hAnsi="Century Gothic"/>
+              </w:rPr>
+              <w:t>LunghezzaP</w:t>
+            </w:r>
+            <w:proofErr w:type="spellEnd"/>
+            <w:r>
+              <w:rPr>
+                <w:rFonts w:ascii="Century Gothic" w:hAnsi="Century Gothic"/>
+              </w:rPr>
+              <w:t xml:space="preserve"> 1</w:t>
+            </w:r>
+          </w:p>
+        </w:tc>
+        <w:tc>
+          <w:tcPr>
+            <w:tcW w:w="3210" w:type="dxa"/>
+          </w:tcPr>
+          <w:p>
+            <w:pPr>
+              <w:jc w:val="center"/>
+              <w:rPr>
+                <w:rFonts w:ascii="Century Gothic" w:hAnsi="Century Gothic"/>
+              </w:rPr>
+            </w:pPr>
+            <w:r>
+              <w:rPr>
+                <w:rFonts w:ascii="Century Gothic" w:hAnsi="Century Gothic"/>
+              </w:rPr>
+              <w:t>Errato</w:t>
+            </w:r>
+          </w:p>
+        </w:tc>
+      </w:tr>
+      <w:tr>
+        <w:tc>
+          <w:tcPr>
+            <w:tcW w:w="3209" w:type="dxa"/>
+          </w:tcPr>
+          <w:p>
+            <w:pPr>
+              <w:jc w:val="center"/>
+              <w:rPr>
+                <w:rFonts w:ascii="Century Gothic" w:hAnsi="Century Gothic"/>
+              </w:rPr>
+            </w:pPr>
+            <w:r>
+              <w:rPr>
+                <w:rFonts w:ascii="Century Gothic" w:hAnsi="Century Gothic"/>
+              </w:rPr>
+              <w:t>TC11</w:t>
+            </w:r>
+          </w:p>
+        </w:tc>
+        <w:tc>
+          <w:tcPr>
+            <w:tcW w:w="3209" w:type="dxa"/>
+          </w:tcPr>
+          <w:p>
+            <w:pPr>
+              <w:rPr>
+                <w:rFonts w:ascii="Century Gothic" w:hAnsi="Century Gothic"/>
+              </w:rPr>
+            </w:pPr>
+            <w:proofErr w:type="spellStart"/>
+            <w:r>
+              <w:rPr>
+                <w:rFonts w:ascii="Century Gothic" w:hAnsi="Century Gothic"/>
+              </w:rPr>
+              <w:t>LunghezzaU</w:t>
+            </w:r>
+            <w:proofErr w:type="spellEnd"/>
+            <w:r>
+              <w:rPr>
+                <w:rFonts w:ascii="Century Gothic" w:hAnsi="Century Gothic"/>
+              </w:rPr>
+              <w:t xml:space="preserve"> 2, </w:t>
+            </w:r>
+            <w:proofErr w:type="spellStart"/>
+            <w:r>
+              <w:rPr>
+                <w:rFonts w:ascii="Century Gothic" w:hAnsi="Century Gothic"/>
+              </w:rPr>
+              <w:t>EsistenzaU</w:t>
+            </w:r>
+            <w:proofErr w:type="spellEnd"/>
+            <w:r>
+              <w:rPr>
+                <w:rFonts w:ascii="Century Gothic" w:hAnsi="Century Gothic"/>
+              </w:rPr>
+              <w:t xml:space="preserve"> 1, EsistenzaE2, </w:t>
+            </w:r>
+            <w:proofErr w:type="spellStart"/>
+            <w:r>
+              <w:rPr>
+                <w:rFonts w:ascii="Century Gothic" w:hAnsi="Century Gothic"/>
+              </w:rPr>
+              <w:t>FormatoE</w:t>
+            </w:r>
+            <w:proofErr w:type="spellEnd"/>
+            <w:r>
+              <w:rPr>
+                <w:rFonts w:ascii="Century Gothic" w:hAnsi="Century Gothic"/>
+              </w:rPr>
+              <w:t xml:space="preserve"> 1, </w:t>
+            </w:r>
+            <w:proofErr w:type="spellStart"/>
+            <w:r>
+              <w:rPr>
+                <w:rFonts w:ascii="Century Gothic" w:hAnsi="Century Gothic"/>
+              </w:rPr>
+              <w:t>FormatoP</w:t>
+            </w:r>
+            <w:proofErr w:type="spellEnd"/>
+            <w:r>
+              <w:rPr>
+                <w:rFonts w:ascii="Century Gothic" w:hAnsi="Century Gothic"/>
+              </w:rPr>
+              <w:t xml:space="preserve"> 1, </w:t>
+            </w:r>
+            <w:proofErr w:type="spellStart"/>
+            <w:r>
+              <w:rPr>
+                <w:rFonts w:ascii="Century Gothic" w:hAnsi="Century Gothic"/>
+              </w:rPr>
+              <w:t>LunghezzaP</w:t>
+            </w:r>
+            <w:proofErr w:type="spellEnd"/>
+            <w:r>
+              <w:rPr>
+                <w:rFonts w:ascii="Century Gothic" w:hAnsi="Century Gothic"/>
+              </w:rPr>
+              <w:t xml:space="preserve"> 2</w:t>
+            </w:r>
+          </w:p>
+        </w:tc>
+        <w:tc>
+          <w:tcPr>
+            <w:tcW w:w="3210" w:type="dxa"/>
+          </w:tcPr>
+          <w:p>
+            <w:pPr>
+              <w:jc w:val="center"/>
+              <w:rPr>
+                <w:rFonts w:ascii="Century Gothic" w:hAnsi="Century Gothic"/>
+              </w:rPr>
+            </w:pPr>
+            <w:r>
+              <w:rPr>
+                <w:rFonts w:ascii="Century Gothic" w:hAnsi="Century Gothic"/>
+              </w:rPr>
+              <w:t>Corretto</w:t>
+            </w:r>
+          </w:p>
+        </w:tc>
+      </w:tr>
+    </w:tbl>
+    <w:p>
+      <w:pPr>
+        <w:rPr>
+          <w:rFonts w:ascii="Century Gothic" w:hAnsi="Century Gothic"/>
+          <w:b/>
+          <w:bCs/>
+        </w:rPr>
+      </w:pPr>
+    </w:p>
+    <w:p>
+      <w:pPr>
+        <w:rPr>
+          <w:rFonts w:ascii="Century Gothic" w:hAnsi="Century Gothic"/>
+        </w:rPr>
+      </w:pPr>
+    </w:p>
+    <w:p>
+      <w:pPr>
+        <w:rPr>
+          <w:rFonts w:ascii="Century Gothic" w:hAnsi="Century Gothic"/>
+        </w:rPr>
+      </w:pPr>
+    </w:p>
+    <w:p>
+      <w:pPr>
+        <w:rPr>
+          <w:rFonts w:ascii="Century Gothic" w:hAnsi="Century Gothic"/>
+        </w:rPr>
+      </w:pPr>
+    </w:p>
+    <w:p>
+      <w:pPr>
+        <w:rPr>
+          <w:rFonts w:ascii="Century Gothic" w:hAnsi="Century Gothic"/>
+        </w:rPr>
+      </w:pPr>
+    </w:p>
+    <w:p>
+      <w:pPr>
+        <w:rPr>
+          <w:rFonts w:ascii="Century Gothic" w:hAnsi="Century Gothic"/>
+        </w:rPr>
+      </w:pPr>
+    </w:p>
+    <w:p>
+      <w:pPr>
+        <w:rPr>
+          <w:rFonts w:ascii="Century Gothic" w:hAnsi="Century Gothic"/>
+        </w:rPr>
+      </w:pPr>
+    </w:p>
+    <w:p>
+      <w:pPr>
+        <w:rPr>
+          <w:rFonts w:ascii="Century Gothic" w:hAnsi="Century Gothic"/>
+        </w:rPr>
+      </w:pPr>
+    </w:p>
+    <w:p>
+      <w:pPr>
+        <w:rPr>
+          <w:rFonts w:ascii="Century Gothic" w:hAnsi="Century Gothic"/>
+        </w:rPr>
+      </w:pPr>
+    </w:p>
+    <w:p>
+      <w:pPr>
+        <w:rPr>
+          <w:rFonts w:ascii="Century Gothic" w:hAnsi="Century Gothic"/>
+        </w:rPr>
+      </w:pPr>
+    </w:p>
     <w:p>
       <w:pPr>
         <w:rPr>
@@ -6170,33 +7864,6 @@
           <w:bCs/>
         </w:rPr>
       </w:pPr>
-    </w:p>
-    <w:p>
-      <w:pPr>
-        <w:rPr>
-          <w:rFonts w:ascii="Century Gothic" w:hAnsi="Century Gothic"/>
-          <w:b/>
-          <w:bCs/>
-        </w:rPr>
-      </w:pPr>
-    </w:p>
-    <w:p>
-      <w:pPr>
-        <w:rPr>
-          <w:rFonts w:ascii="Century Gothic" w:hAnsi="Century Gothic"/>
-          <w:b/>
-          <w:bCs/>
-        </w:rPr>
-      </w:pPr>
-    </w:p>
-    <w:p>
-      <w:pPr>
-        <w:rPr>
-          <w:rFonts w:ascii="Century Gothic" w:hAnsi="Century Gothic"/>
-          <w:b/>
-          <w:bCs/>
-        </w:rPr>
-      </w:pPr>
       <w:r>
         <w:rPr>
           <w:rFonts w:ascii="Century Gothic" w:hAnsi="Century Gothic"/>
@@ -6331,7 +7998,13 @@
               <w:rPr>
                 <w:rFonts w:ascii="Century Gothic" w:hAnsi="Century Gothic"/>
               </w:rPr>
-              <w:t>TC4</w:t>
+              <w:t>TC</w:t>
+            </w:r>
+            <w:r>
+              <w:rPr>
+                <w:rFonts w:ascii="Century Gothic" w:hAnsi="Century Gothic"/>
+              </w:rPr>
+              <w:t>13</w:t>
             </w:r>
           </w:p>
         </w:tc>
@@ -6389,7 +8062,13 @@
               <w:rPr>
                 <w:rFonts w:ascii="Century Gothic" w:hAnsi="Century Gothic"/>
               </w:rPr>
-              <w:t>TC5</w:t>
+              <w:t>TC</w:t>
+            </w:r>
+            <w:r>
+              <w:rPr>
+                <w:rFonts w:ascii="Century Gothic" w:hAnsi="Century Gothic"/>
+              </w:rPr>
+              <w:t>14</w:t>
             </w:r>
           </w:p>
         </w:tc>
@@ -6447,7 +8126,13 @@
               <w:rPr>
                 <w:rFonts w:ascii="Century Gothic" w:hAnsi="Century Gothic"/>
               </w:rPr>
-              <w:t>TC6</w:t>
+              <w:t>TC</w:t>
+            </w:r>
+            <w:r>
+              <w:rPr>
+                <w:rFonts w:ascii="Century Gothic" w:hAnsi="Century Gothic"/>
+              </w:rPr>
+              <w:t>15</w:t>
             </w:r>
           </w:p>
         </w:tc>
@@ -6505,7 +8190,13 @@
               <w:rPr>
                 <w:rFonts w:ascii="Century Gothic" w:hAnsi="Century Gothic"/>
               </w:rPr>
-              <w:t>TC7</w:t>
+              <w:t>TC</w:t>
+            </w:r>
+            <w:r>
+              <w:rPr>
+                <w:rFonts w:ascii="Century Gothic" w:hAnsi="Century Gothic"/>
+              </w:rPr>
+              <w:t>16</w:t>
             </w:r>
           </w:p>
         </w:tc>
@@ -7209,7 +8900,13 @@
               <w:rPr>
                 <w:rFonts w:ascii="Century Gothic" w:hAnsi="Century Gothic"/>
               </w:rPr>
-              <w:t>TC8</w:t>
+              <w:t>TC</w:t>
+            </w:r>
+            <w:r>
+              <w:rPr>
+                <w:rFonts w:ascii="Century Gothic" w:hAnsi="Century Gothic"/>
+              </w:rPr>
+              <w:t>17</w:t>
             </w:r>
           </w:p>
         </w:tc>
@@ -7267,7 +8964,13 @@
               <w:rPr>
                 <w:rFonts w:ascii="Century Gothic" w:hAnsi="Century Gothic"/>
               </w:rPr>
-              <w:t>TC9</w:t>
+              <w:t>TC</w:t>
+            </w:r>
+            <w:r>
+              <w:rPr>
+                <w:rFonts w:ascii="Century Gothic" w:hAnsi="Century Gothic"/>
+              </w:rPr>
+              <w:t>18</w:t>
             </w:r>
           </w:p>
         </w:tc>
@@ -7339,7 +9042,13 @@
               <w:rPr>
                 <w:rFonts w:ascii="Century Gothic" w:hAnsi="Century Gothic"/>
               </w:rPr>
-              <w:t>TC10</w:t>
+              <w:t>TC</w:t>
+            </w:r>
+            <w:r>
+              <w:rPr>
+                <w:rFonts w:ascii="Century Gothic" w:hAnsi="Century Gothic"/>
+              </w:rPr>
+              <w:t>19</w:t>
             </w:r>
           </w:p>
         </w:tc>
@@ -7425,7 +9134,13 @@
               <w:rPr>
                 <w:rFonts w:ascii="Century Gothic" w:hAnsi="Century Gothic"/>
               </w:rPr>
-              <w:t>TC11</w:t>
+              <w:t>TC</w:t>
+            </w:r>
+            <w:r>
+              <w:rPr>
+                <w:rFonts w:ascii="Century Gothic" w:hAnsi="Century Gothic"/>
+              </w:rPr>
+              <w:t>20</w:t>
             </w:r>
           </w:p>
         </w:tc>
@@ -7513,6 +9228,10 @@
         <w:t xml:space="preserve">     9.1.3.2 Test Case</w:t>
       </w:r>
     </w:p>
+    <w:p/>
+    <w:p/>
+    <w:p/>
+    <w:p/>
     <w:p>
       <w:pPr>
         <w:pStyle w:val="Titolo2"/>
@@ -7525,7 +9244,7 @@
           <w:szCs w:val="28"/>
         </w:rPr>
       </w:pPr>
-      <w:bookmarkStart w:id="16" w:name="_Toc27498838"/>
+      <w:bookmarkStart w:id="16" w:name="_Toc27577734"/>
       <w:r>
         <w:rPr>
           <w:rFonts w:ascii="Century Gothic" w:hAnsi="Century Gothic"/>
@@ -7535,7 +9254,6 @@
           <w:sz w:val="28"/>
           <w:szCs w:val="28"/>
         </w:rPr>
-        <w:lastRenderedPageBreak/>
         <w:t>9.2 Gestione pacchetto</w:t>
       </w:r>
       <w:bookmarkEnd w:id="16"/>
@@ -10634,7 +12352,13 @@
               <w:rPr>
                 <w:rFonts w:ascii="Century Gothic" w:hAnsi="Century Gothic"/>
               </w:rPr>
-              <w:t>TC12</w:t>
+              <w:t>TC</w:t>
+            </w:r>
+            <w:r>
+              <w:rPr>
+                <w:rFonts w:ascii="Century Gothic" w:hAnsi="Century Gothic"/>
+              </w:rPr>
+              <w:t>21</w:t>
             </w:r>
           </w:p>
         </w:tc>
@@ -10700,7 +12424,13 @@
               <w:rPr>
                 <w:rFonts w:ascii="Century Gothic" w:hAnsi="Century Gothic"/>
               </w:rPr>
-              <w:t>TC13</w:t>
+              <w:t>TC</w:t>
+            </w:r>
+            <w:r>
+              <w:rPr>
+                <w:rFonts w:ascii="Century Gothic" w:hAnsi="Century Gothic"/>
+              </w:rPr>
+              <w:t>22</w:t>
             </w:r>
           </w:p>
         </w:tc>
@@ -10780,7 +12510,13 @@
               <w:rPr>
                 <w:rFonts w:ascii="Century Gothic" w:hAnsi="Century Gothic"/>
               </w:rPr>
-              <w:t>TC14</w:t>
+              <w:t>TC</w:t>
+            </w:r>
+            <w:r>
+              <w:rPr>
+                <w:rFonts w:ascii="Century Gothic" w:hAnsi="Century Gothic"/>
+              </w:rPr>
+              <w:t>23</w:t>
             </w:r>
           </w:p>
         </w:tc>
@@ -10874,7 +12610,13 @@
               <w:rPr>
                 <w:rFonts w:ascii="Century Gothic" w:hAnsi="Century Gothic"/>
               </w:rPr>
-              <w:t>TC15</w:t>
+              <w:t>TC</w:t>
+            </w:r>
+            <w:r>
+              <w:rPr>
+                <w:rFonts w:ascii="Century Gothic" w:hAnsi="Century Gothic"/>
+              </w:rPr>
+              <w:t>24</w:t>
             </w:r>
           </w:p>
         </w:tc>
@@ -10982,7 +12724,13 @@
               <w:rPr>
                 <w:rFonts w:ascii="Century Gothic" w:hAnsi="Century Gothic"/>
               </w:rPr>
-              <w:t>TC16</w:t>
+              <w:t>TC</w:t>
+            </w:r>
+            <w:r>
+              <w:rPr>
+                <w:rFonts w:ascii="Century Gothic" w:hAnsi="Century Gothic"/>
+              </w:rPr>
+              <w:t>25</w:t>
             </w:r>
           </w:p>
         </w:tc>
@@ -11104,7 +12852,13 @@
               <w:rPr>
                 <w:rFonts w:ascii="Century Gothic" w:hAnsi="Century Gothic"/>
               </w:rPr>
-              <w:t>TC17</w:t>
+              <w:t>TC</w:t>
+            </w:r>
+            <w:r>
+              <w:rPr>
+                <w:rFonts w:ascii="Century Gothic" w:hAnsi="Century Gothic"/>
+              </w:rPr>
+              <w:t>26</w:t>
             </w:r>
           </w:p>
         </w:tc>
@@ -11240,7 +12994,13 @@
               <w:rPr>
                 <w:rFonts w:ascii="Century Gothic" w:hAnsi="Century Gothic"/>
               </w:rPr>
-              <w:t>TC18</w:t>
+              <w:t>TC</w:t>
+            </w:r>
+            <w:r>
+              <w:rPr>
+                <w:rFonts w:ascii="Century Gothic" w:hAnsi="Century Gothic"/>
+              </w:rPr>
+              <w:t>27</w:t>
             </w:r>
           </w:p>
         </w:tc>
@@ -11390,7 +13150,13 @@
               <w:rPr>
                 <w:rFonts w:ascii="Century Gothic" w:hAnsi="Century Gothic"/>
               </w:rPr>
-              <w:t>TC19</w:t>
+              <w:t>TC</w:t>
+            </w:r>
+            <w:r>
+              <w:rPr>
+                <w:rFonts w:ascii="Century Gothic" w:hAnsi="Century Gothic"/>
+              </w:rPr>
+              <w:t>28</w:t>
             </w:r>
           </w:p>
         </w:tc>
@@ -11554,7 +13320,13 @@
               <w:rPr>
                 <w:rFonts w:ascii="Century Gothic" w:hAnsi="Century Gothic"/>
               </w:rPr>
-              <w:t>TC20</w:t>
+              <w:t>TC</w:t>
+            </w:r>
+            <w:r>
+              <w:rPr>
+                <w:rFonts w:ascii="Century Gothic" w:hAnsi="Century Gothic"/>
+              </w:rPr>
+              <w:t>29</w:t>
             </w:r>
           </w:p>
         </w:tc>
@@ -11732,7 +13504,13 @@
               <w:rPr>
                 <w:rFonts w:ascii="Century Gothic" w:hAnsi="Century Gothic"/>
               </w:rPr>
-              <w:t>TC21</w:t>
+              <w:t>TC</w:t>
+            </w:r>
+            <w:r>
+              <w:rPr>
+                <w:rFonts w:ascii="Century Gothic" w:hAnsi="Century Gothic"/>
+              </w:rPr>
+              <w:t>30</w:t>
             </w:r>
           </w:p>
         </w:tc>
@@ -11926,7 +13704,13 @@
               <w:rPr>
                 <w:rFonts w:ascii="Century Gothic" w:hAnsi="Century Gothic"/>
               </w:rPr>
-              <w:t>TC22</w:t>
+              <w:t>TC</w:t>
+            </w:r>
+            <w:r>
+              <w:rPr>
+                <w:rFonts w:ascii="Century Gothic" w:hAnsi="Century Gothic"/>
+              </w:rPr>
+              <w:t>31</w:t>
             </w:r>
           </w:p>
         </w:tc>
@@ -12132,7 +13916,13 @@
               <w:rPr>
                 <w:rFonts w:ascii="Century Gothic" w:hAnsi="Century Gothic"/>
               </w:rPr>
-              <w:t>TC23</w:t>
+              <w:t>TC</w:t>
+            </w:r>
+            <w:r>
+              <w:rPr>
+                <w:rFonts w:ascii="Century Gothic" w:hAnsi="Century Gothic"/>
+              </w:rPr>
+              <w:t>32</w:t>
             </w:r>
           </w:p>
         </w:tc>
@@ -12352,7 +14142,13 @@
               <w:rPr>
                 <w:rFonts w:ascii="Century Gothic" w:hAnsi="Century Gothic"/>
               </w:rPr>
-              <w:t>TC24</w:t>
+              <w:t>TC</w:t>
+            </w:r>
+            <w:r>
+              <w:rPr>
+                <w:rFonts w:ascii="Century Gothic" w:hAnsi="Century Gothic"/>
+              </w:rPr>
+              <w:t>33</w:t>
             </w:r>
           </w:p>
         </w:tc>
@@ -12589,7 +14385,13 @@
               <w:rPr>
                 <w:rFonts w:ascii="Century Gothic" w:hAnsi="Century Gothic"/>
               </w:rPr>
-              <w:t>TC25</w:t>
+              <w:t>TC</w:t>
+            </w:r>
+            <w:r>
+              <w:rPr>
+                <w:rFonts w:ascii="Century Gothic" w:hAnsi="Century Gothic"/>
+              </w:rPr>
+              <w:t>34</w:t>
             </w:r>
           </w:p>
         </w:tc>
@@ -12840,7 +14642,13 @@
               <w:rPr>
                 <w:rFonts w:ascii="Century Gothic" w:hAnsi="Century Gothic"/>
               </w:rPr>
-              <w:t>TC26</w:t>
+              <w:t>TC</w:t>
+            </w:r>
+            <w:r>
+              <w:rPr>
+                <w:rFonts w:ascii="Century Gothic" w:hAnsi="Century Gothic"/>
+              </w:rPr>
+              <w:t>35</w:t>
             </w:r>
           </w:p>
         </w:tc>
@@ -13105,7 +14913,13 @@
               <w:rPr>
                 <w:rFonts w:ascii="Century Gothic" w:hAnsi="Century Gothic"/>
               </w:rPr>
-              <w:t>TC27</w:t>
+              <w:t>TC</w:t>
+            </w:r>
+            <w:r>
+              <w:rPr>
+                <w:rFonts w:ascii="Century Gothic" w:hAnsi="Century Gothic"/>
+              </w:rPr>
+              <w:t>36</w:t>
             </w:r>
           </w:p>
         </w:tc>
@@ -13384,7 +15198,13 @@
               <w:rPr>
                 <w:rFonts w:ascii="Century Gothic" w:hAnsi="Century Gothic"/>
               </w:rPr>
-              <w:t>TC28</w:t>
+              <w:t>TC</w:t>
+            </w:r>
+            <w:r>
+              <w:rPr>
+                <w:rFonts w:ascii="Century Gothic" w:hAnsi="Century Gothic"/>
+              </w:rPr>
+              <w:t>37</w:t>
             </w:r>
           </w:p>
         </w:tc>
@@ -13679,7 +15499,13 @@
               <w:rPr>
                 <w:rFonts w:ascii="Century Gothic" w:hAnsi="Century Gothic"/>
               </w:rPr>
-              <w:t>TC29</w:t>
+              <w:t>TC</w:t>
+            </w:r>
+            <w:r>
+              <w:rPr>
+                <w:rFonts w:ascii="Century Gothic" w:hAnsi="Century Gothic"/>
+              </w:rPr>
+              <w:t>38</w:t>
             </w:r>
           </w:p>
         </w:tc>
@@ -13986,7 +15812,13 @@
               <w:rPr>
                 <w:rFonts w:ascii="Century Gothic" w:hAnsi="Century Gothic"/>
               </w:rPr>
-              <w:t>TC30</w:t>
+              <w:t>TC</w:t>
+            </w:r>
+            <w:r>
+              <w:rPr>
+                <w:rFonts w:ascii="Century Gothic" w:hAnsi="Century Gothic"/>
+              </w:rPr>
+              <w:t>39</w:t>
             </w:r>
           </w:p>
         </w:tc>
@@ -16525,7 +18357,13 @@
               <w:rPr>
                 <w:rFonts w:ascii="Century Gothic" w:hAnsi="Century Gothic"/>
               </w:rPr>
-              <w:t>TC31</w:t>
+              <w:t>TC</w:t>
+            </w:r>
+            <w:r>
+              <w:rPr>
+                <w:rFonts w:ascii="Century Gothic" w:hAnsi="Century Gothic"/>
+              </w:rPr>
+              <w:t>40</w:t>
             </w:r>
           </w:p>
         </w:tc>
@@ -16591,7 +18429,13 @@
               <w:rPr>
                 <w:rFonts w:ascii="Century Gothic" w:hAnsi="Century Gothic"/>
               </w:rPr>
-              <w:t>TC32</w:t>
+              <w:t>TC</w:t>
+            </w:r>
+            <w:r>
+              <w:rPr>
+                <w:rFonts w:ascii="Century Gothic" w:hAnsi="Century Gothic"/>
+              </w:rPr>
+              <w:t>41</w:t>
             </w:r>
           </w:p>
         </w:tc>
@@ -16671,7 +18515,13 @@
               <w:rPr>
                 <w:rFonts w:ascii="Century Gothic" w:hAnsi="Century Gothic"/>
               </w:rPr>
-              <w:t>TC33</w:t>
+              <w:t>TC</w:t>
+            </w:r>
+            <w:r>
+              <w:rPr>
+                <w:rFonts w:ascii="Century Gothic" w:hAnsi="Century Gothic"/>
+              </w:rPr>
+              <w:t>42</w:t>
             </w:r>
           </w:p>
         </w:tc>
@@ -16765,7 +18615,13 @@
               <w:rPr>
                 <w:rFonts w:ascii="Century Gothic" w:hAnsi="Century Gothic"/>
               </w:rPr>
-              <w:t>TC34</w:t>
+              <w:t>TC</w:t>
+            </w:r>
+            <w:r>
+              <w:rPr>
+                <w:rFonts w:ascii="Century Gothic" w:hAnsi="Century Gothic"/>
+              </w:rPr>
+              <w:t>43</w:t>
             </w:r>
           </w:p>
         </w:tc>
@@ -16873,7 +18729,13 @@
               <w:rPr>
                 <w:rFonts w:ascii="Century Gothic" w:hAnsi="Century Gothic"/>
               </w:rPr>
-              <w:t>TC35</w:t>
+              <w:t>TC</w:t>
+            </w:r>
+            <w:r>
+              <w:rPr>
+                <w:rFonts w:ascii="Century Gothic" w:hAnsi="Century Gothic"/>
+              </w:rPr>
+              <w:t>44</w:t>
             </w:r>
           </w:p>
         </w:tc>
@@ -16995,7 +18857,13 @@
               <w:rPr>
                 <w:rFonts w:ascii="Century Gothic" w:hAnsi="Century Gothic"/>
               </w:rPr>
-              <w:t>TC36</w:t>
+              <w:t>TC</w:t>
+            </w:r>
+            <w:r>
+              <w:rPr>
+                <w:rFonts w:ascii="Century Gothic" w:hAnsi="Century Gothic"/>
+              </w:rPr>
+              <w:t>45</w:t>
             </w:r>
           </w:p>
         </w:tc>
@@ -17131,7 +18999,13 @@
               <w:rPr>
                 <w:rFonts w:ascii="Century Gothic" w:hAnsi="Century Gothic"/>
               </w:rPr>
-              <w:t>TC37</w:t>
+              <w:t>TC</w:t>
+            </w:r>
+            <w:r>
+              <w:rPr>
+                <w:rFonts w:ascii="Century Gothic" w:hAnsi="Century Gothic"/>
+              </w:rPr>
+              <w:t>46</w:t>
             </w:r>
           </w:p>
         </w:tc>
@@ -17281,7 +19155,13 @@
               <w:rPr>
                 <w:rFonts w:ascii="Century Gothic" w:hAnsi="Century Gothic"/>
               </w:rPr>
-              <w:t>TC38</w:t>
+              <w:t>TC</w:t>
+            </w:r>
+            <w:r>
+              <w:rPr>
+                <w:rFonts w:ascii="Century Gothic" w:hAnsi="Century Gothic"/>
+              </w:rPr>
+              <w:t>47</w:t>
             </w:r>
           </w:p>
         </w:tc>
@@ -17445,7 +19325,13 @@
               <w:rPr>
                 <w:rFonts w:ascii="Century Gothic" w:hAnsi="Century Gothic"/>
               </w:rPr>
-              <w:t>TC39</w:t>
+              <w:t>TC</w:t>
+            </w:r>
+            <w:r>
+              <w:rPr>
+                <w:rFonts w:ascii="Century Gothic" w:hAnsi="Century Gothic"/>
+              </w:rPr>
+              <w:t>48</w:t>
             </w:r>
           </w:p>
         </w:tc>
@@ -17623,7 +19509,13 @@
               <w:rPr>
                 <w:rFonts w:ascii="Century Gothic" w:hAnsi="Century Gothic"/>
               </w:rPr>
-              <w:t>TC40</w:t>
+              <w:t>TC</w:t>
+            </w:r>
+            <w:r>
+              <w:rPr>
+                <w:rFonts w:ascii="Century Gothic" w:hAnsi="Century Gothic"/>
+              </w:rPr>
+              <w:t>49</w:t>
             </w:r>
           </w:p>
         </w:tc>
@@ -17817,7 +19709,13 @@
               <w:rPr>
                 <w:rFonts w:ascii="Century Gothic" w:hAnsi="Century Gothic"/>
               </w:rPr>
-              <w:t>TC41</w:t>
+              <w:t>TC</w:t>
+            </w:r>
+            <w:r>
+              <w:rPr>
+                <w:rFonts w:ascii="Century Gothic" w:hAnsi="Century Gothic"/>
+              </w:rPr>
+              <w:t>50</w:t>
             </w:r>
           </w:p>
         </w:tc>
@@ -18023,7 +19921,13 @@
               <w:rPr>
                 <w:rFonts w:ascii="Century Gothic" w:hAnsi="Century Gothic"/>
               </w:rPr>
-              <w:t>TC42</w:t>
+              <w:t>TC</w:t>
+            </w:r>
+            <w:r>
+              <w:rPr>
+                <w:rFonts w:ascii="Century Gothic" w:hAnsi="Century Gothic"/>
+              </w:rPr>
+              <w:t>51</w:t>
             </w:r>
           </w:p>
         </w:tc>
@@ -18243,7 +20147,13 @@
               <w:rPr>
                 <w:rFonts w:ascii="Century Gothic" w:hAnsi="Century Gothic"/>
               </w:rPr>
-              <w:t>TC43</w:t>
+              <w:t>TC</w:t>
+            </w:r>
+            <w:r>
+              <w:rPr>
+                <w:rFonts w:ascii="Century Gothic" w:hAnsi="Century Gothic"/>
+              </w:rPr>
+              <w:t>52</w:t>
             </w:r>
           </w:p>
         </w:tc>
@@ -18465,7 +20375,7 @@
           <w:color w:val="auto"/>
         </w:rPr>
       </w:pPr>
-      <w:bookmarkStart w:id="17" w:name="_Toc27498839"/>
+      <w:bookmarkStart w:id="17" w:name="_Toc27577735"/>
       <w:r>
         <w:rPr>
           <w:rFonts w:ascii="Century Gothic" w:hAnsi="Century Gothic"/>
@@ -19663,7 +21573,13 @@
               <w:rPr>
                 <w:rFonts w:ascii="Century Gothic" w:hAnsi="Century Gothic"/>
               </w:rPr>
-              <w:t>TC44</w:t>
+              <w:t>TC</w:t>
+            </w:r>
+            <w:r>
+              <w:rPr>
+                <w:rFonts w:ascii="Century Gothic" w:hAnsi="Century Gothic"/>
+              </w:rPr>
+              <w:t>53</w:t>
             </w:r>
           </w:p>
         </w:tc>
@@ -19729,7 +21645,13 @@
               <w:rPr>
                 <w:rFonts w:ascii="Century Gothic" w:hAnsi="Century Gothic"/>
               </w:rPr>
-              <w:t>TC45</w:t>
+              <w:t>TC</w:t>
+            </w:r>
+            <w:r>
+              <w:rPr>
+                <w:rFonts w:ascii="Century Gothic" w:hAnsi="Century Gothic"/>
+              </w:rPr>
+              <w:t>54</w:t>
             </w:r>
           </w:p>
         </w:tc>
@@ -19809,7 +21731,13 @@
               <w:rPr>
                 <w:rFonts w:ascii="Century Gothic" w:hAnsi="Century Gothic"/>
               </w:rPr>
-              <w:t>TC46</w:t>
+              <w:t>TC</w:t>
+            </w:r>
+            <w:r>
+              <w:rPr>
+                <w:rFonts w:ascii="Century Gothic" w:hAnsi="Century Gothic"/>
+              </w:rPr>
+              <w:t>55</w:t>
             </w:r>
           </w:p>
         </w:tc>
@@ -19903,7 +21831,13 @@
               <w:rPr>
                 <w:rFonts w:ascii="Century Gothic" w:hAnsi="Century Gothic"/>
               </w:rPr>
-              <w:t>TC47</w:t>
+              <w:t>TC</w:t>
+            </w:r>
+            <w:r>
+              <w:rPr>
+                <w:rFonts w:ascii="Century Gothic" w:hAnsi="Century Gothic"/>
+              </w:rPr>
+              <w:t>56</w:t>
             </w:r>
           </w:p>
         </w:tc>
@@ -19997,7 +21931,13 @@
               <w:rPr>
                 <w:rFonts w:ascii="Century Gothic" w:hAnsi="Century Gothic"/>
               </w:rPr>
-              <w:t>TC48</w:t>
+              <w:t>TC</w:t>
+            </w:r>
+            <w:r>
+              <w:rPr>
+                <w:rFonts w:ascii="Century Gothic" w:hAnsi="Century Gothic"/>
+              </w:rPr>
+              <w:t>57</w:t>
             </w:r>
           </w:p>
         </w:tc>
@@ -20119,7 +22059,13 @@
               <w:rPr>
                 <w:rFonts w:ascii="Century Gothic" w:hAnsi="Century Gothic"/>
               </w:rPr>
-              <w:t>TC49</w:t>
+              <w:t>TC</w:t>
+            </w:r>
+            <w:r>
+              <w:rPr>
+                <w:rFonts w:ascii="Century Gothic" w:hAnsi="Century Gothic"/>
+              </w:rPr>
+              <w:t>58</w:t>
             </w:r>
           </w:p>
         </w:tc>
@@ -20255,7 +22201,13 @@
               <w:rPr>
                 <w:rFonts w:ascii="Century Gothic" w:hAnsi="Century Gothic"/>
               </w:rPr>
-              <w:t>TC50</w:t>
+              <w:t>TC</w:t>
+            </w:r>
+            <w:r>
+              <w:rPr>
+                <w:rFonts w:ascii="Century Gothic" w:hAnsi="Century Gothic"/>
+              </w:rPr>
+              <w:t>59</w:t>
             </w:r>
           </w:p>
         </w:tc>
@@ -21196,7 +23148,13 @@
               <w:rPr>
                 <w:rFonts w:ascii="Century Gothic" w:hAnsi="Century Gothic"/>
               </w:rPr>
-              <w:t>TC51</w:t>
+              <w:t>TC</w:t>
+            </w:r>
+            <w:r>
+              <w:rPr>
+                <w:rFonts w:ascii="Century Gothic" w:hAnsi="Century Gothic"/>
+              </w:rPr>
+              <w:t>60</w:t>
             </w:r>
           </w:p>
         </w:tc>
@@ -21262,7 +23220,13 @@
               <w:rPr>
                 <w:rFonts w:ascii="Century Gothic" w:hAnsi="Century Gothic"/>
               </w:rPr>
-              <w:t>TC52</w:t>
+              <w:t>TC</w:t>
+            </w:r>
+            <w:r>
+              <w:rPr>
+                <w:rFonts w:ascii="Century Gothic" w:hAnsi="Century Gothic"/>
+              </w:rPr>
+              <w:t>61</w:t>
             </w:r>
           </w:p>
         </w:tc>
@@ -21342,7 +23306,13 @@
               <w:rPr>
                 <w:rFonts w:ascii="Century Gothic" w:hAnsi="Century Gothic"/>
               </w:rPr>
-              <w:t>TC53</w:t>
+              <w:t>TC</w:t>
+            </w:r>
+            <w:r>
+              <w:rPr>
+                <w:rFonts w:ascii="Century Gothic" w:hAnsi="Century Gothic"/>
+              </w:rPr>
+              <w:t>62</w:t>
             </w:r>
           </w:p>
         </w:tc>
@@ -21422,7 +23392,13 @@
               <w:rPr>
                 <w:rFonts w:ascii="Century Gothic" w:hAnsi="Century Gothic"/>
               </w:rPr>
-              <w:t>TC54</w:t>
+              <w:t>TC</w:t>
+            </w:r>
+            <w:r>
+              <w:rPr>
+                <w:rFonts w:ascii="Century Gothic" w:hAnsi="Century Gothic"/>
+              </w:rPr>
+              <w:t>63</w:t>
             </w:r>
           </w:p>
         </w:tc>
@@ -21502,7 +23478,13 @@
               <w:rPr>
                 <w:rFonts w:ascii="Century Gothic" w:hAnsi="Century Gothic"/>
               </w:rPr>
-              <w:t>TC55</w:t>
+              <w:t>TC</w:t>
+            </w:r>
+            <w:r>
+              <w:rPr>
+                <w:rFonts w:ascii="Century Gothic" w:hAnsi="Century Gothic"/>
+              </w:rPr>
+              <w:t>64</w:t>
             </w:r>
           </w:p>
         </w:tc>
@@ -21580,7 +23562,7 @@
           <w:u w:val="single"/>
         </w:rPr>
       </w:pPr>
-      <w:bookmarkStart w:id="18" w:name="_Toc27498840"/>
+      <w:bookmarkStart w:id="18" w:name="_Toc27577736"/>
       <w:r>
         <w:rPr>
           <w:rFonts w:ascii="Century Gothic" w:hAnsi="Century Gothic"/>
@@ -21734,6 +23716,7 @@
         <w:docPartUnique/>
       </w:docPartObj>
     </w:sdtPr>
+    <w:sdtEndPr/>
     <w:sdtContent>
       <w:p>
         <w:pPr>
@@ -23714,6 +25697,95 @@
     </w:lvl>
   </w:abstractNum>
   <w:abstractNum w:abstractNumId="21" w15:restartNumberingAfterBreak="0">
+    <w:nsid w:val="1E6C3E4D"/>
+    <w:multiLevelType w:val="hybridMultilevel"/>
+    <w:tmpl w:val="B9BA9398"/>
+    <w:lvl w:ilvl="0" w:tplc="0410000F">
+      <w:start w:val="1"/>
+      <w:numFmt w:val="decimal"/>
+      <w:lvlText w:val="%1."/>
+      <w:lvlJc w:val="left"/>
+      <w:pPr>
+        <w:ind w:left="720" w:hanging="360"/>
+      </w:pPr>
+      <w:rPr>
+        <w:rFonts w:hint="default"/>
+      </w:rPr>
+    </w:lvl>
+    <w:lvl w:ilvl="1" w:tplc="04100019" w:tentative="1">
+      <w:start w:val="1"/>
+      <w:numFmt w:val="lowerLetter"/>
+      <w:lvlText w:val="%2."/>
+      <w:lvlJc w:val="left"/>
+      <w:pPr>
+        <w:ind w:left="1440" w:hanging="360"/>
+      </w:pPr>
+    </w:lvl>
+    <w:lvl w:ilvl="2" w:tplc="0410001B" w:tentative="1">
+      <w:start w:val="1"/>
+      <w:numFmt w:val="lowerRoman"/>
+      <w:lvlText w:val="%3."/>
+      <w:lvlJc w:val="right"/>
+      <w:pPr>
+        <w:ind w:left="2160" w:hanging="180"/>
+      </w:pPr>
+    </w:lvl>
+    <w:lvl w:ilvl="3" w:tplc="0410000F" w:tentative="1">
+      <w:start w:val="1"/>
+      <w:numFmt w:val="decimal"/>
+      <w:lvlText w:val="%4."/>
+      <w:lvlJc w:val="left"/>
+      <w:pPr>
+        <w:ind w:left="2880" w:hanging="360"/>
+      </w:pPr>
+    </w:lvl>
+    <w:lvl w:ilvl="4" w:tplc="04100019" w:tentative="1">
+      <w:start w:val="1"/>
+      <w:numFmt w:val="lowerLetter"/>
+      <w:lvlText w:val="%5."/>
+      <w:lvlJc w:val="left"/>
+      <w:pPr>
+        <w:ind w:left="3600" w:hanging="360"/>
+      </w:pPr>
+    </w:lvl>
+    <w:lvl w:ilvl="5" w:tplc="0410001B" w:tentative="1">
+      <w:start w:val="1"/>
+      <w:numFmt w:val="lowerRoman"/>
+      <w:lvlText w:val="%6."/>
+      <w:lvlJc w:val="right"/>
+      <w:pPr>
+        <w:ind w:left="4320" w:hanging="180"/>
+      </w:pPr>
+    </w:lvl>
+    <w:lvl w:ilvl="6" w:tplc="0410000F" w:tentative="1">
+      <w:start w:val="1"/>
+      <w:numFmt w:val="decimal"/>
+      <w:lvlText w:val="%7."/>
+      <w:lvlJc w:val="left"/>
+      <w:pPr>
+        <w:ind w:left="5040" w:hanging="360"/>
+      </w:pPr>
+    </w:lvl>
+    <w:lvl w:ilvl="7" w:tplc="04100019" w:tentative="1">
+      <w:start w:val="1"/>
+      <w:numFmt w:val="lowerLetter"/>
+      <w:lvlText w:val="%8."/>
+      <w:lvlJc w:val="left"/>
+      <w:pPr>
+        <w:ind w:left="5760" w:hanging="360"/>
+      </w:pPr>
+    </w:lvl>
+    <w:lvl w:ilvl="8" w:tplc="0410001B" w:tentative="1">
+      <w:start w:val="1"/>
+      <w:numFmt w:val="lowerRoman"/>
+      <w:lvlText w:val="%9."/>
+      <w:lvlJc w:val="right"/>
+      <w:pPr>
+        <w:ind w:left="6480" w:hanging="180"/>
+      </w:pPr>
+    </w:lvl>
+  </w:abstractNum>
+  <w:abstractNum w:abstractNumId="22" w15:restartNumberingAfterBreak="0">
     <w:nsid w:val="1F5D7189"/>
     <w:multiLevelType w:val="hybridMultilevel"/>
     <w:tmpl w:val="42DA0032"/>
@@ -23802,7 +25874,7 @@
       </w:pPr>
     </w:lvl>
   </w:abstractNum>
-  <w:abstractNum w:abstractNumId="22" w15:restartNumberingAfterBreak="0">
+  <w:abstractNum w:abstractNumId="23" w15:restartNumberingAfterBreak="0">
     <w:nsid w:val="1FC74265"/>
     <w:multiLevelType w:val="hybridMultilevel"/>
     <w:tmpl w:val="9F1212AA"/>
@@ -23888,7 +25960,7 @@
       </w:pPr>
     </w:lvl>
   </w:abstractNum>
-  <w:abstractNum w:abstractNumId="23" w15:restartNumberingAfterBreak="0">
+  <w:abstractNum w:abstractNumId="24" w15:restartNumberingAfterBreak="0">
     <w:nsid w:val="20907723"/>
     <w:multiLevelType w:val="hybridMultilevel"/>
     <w:tmpl w:val="BB729A1C"/>
@@ -23974,7 +26046,7 @@
       </w:pPr>
     </w:lvl>
   </w:abstractNum>
-  <w:abstractNum w:abstractNumId="24" w15:restartNumberingAfterBreak="0">
+  <w:abstractNum w:abstractNumId="25" w15:restartNumberingAfterBreak="0">
     <w:nsid w:val="248D7EB9"/>
     <w:multiLevelType w:val="hybridMultilevel"/>
     <w:tmpl w:val="32BE0EC6"/>
@@ -24063,7 +26135,7 @@
       </w:pPr>
     </w:lvl>
   </w:abstractNum>
-  <w:abstractNum w:abstractNumId="25" w15:restartNumberingAfterBreak="0">
+  <w:abstractNum w:abstractNumId="26" w15:restartNumberingAfterBreak="0">
     <w:nsid w:val="26914B38"/>
     <w:multiLevelType w:val="hybridMultilevel"/>
     <w:tmpl w:val="B588BA38"/>
@@ -24176,7 +26248,7 @@
       </w:rPr>
     </w:lvl>
   </w:abstractNum>
-  <w:abstractNum w:abstractNumId="26" w15:restartNumberingAfterBreak="0">
+  <w:abstractNum w:abstractNumId="27" w15:restartNumberingAfterBreak="0">
     <w:nsid w:val="26C47060"/>
     <w:multiLevelType w:val="hybridMultilevel"/>
     <w:tmpl w:val="34D8D11A"/>
@@ -24265,7 +26337,7 @@
       </w:pPr>
     </w:lvl>
   </w:abstractNum>
-  <w:abstractNum w:abstractNumId="27" w15:restartNumberingAfterBreak="0">
+  <w:abstractNum w:abstractNumId="28" w15:restartNumberingAfterBreak="0">
     <w:nsid w:val="26D9112C"/>
     <w:multiLevelType w:val="hybridMultilevel"/>
     <w:tmpl w:val="059EE6DE"/>
@@ -24378,7 +26450,7 @@
       </w:rPr>
     </w:lvl>
   </w:abstractNum>
-  <w:abstractNum w:abstractNumId="28" w15:restartNumberingAfterBreak="0">
+  <w:abstractNum w:abstractNumId="29" w15:restartNumberingAfterBreak="0">
     <w:nsid w:val="281D1B61"/>
     <w:multiLevelType w:val="hybridMultilevel"/>
     <w:tmpl w:val="FF0E63D2"/>
@@ -24464,7 +26536,7 @@
       </w:pPr>
     </w:lvl>
   </w:abstractNum>
-  <w:abstractNum w:abstractNumId="29" w15:restartNumberingAfterBreak="0">
+  <w:abstractNum w:abstractNumId="30" w15:restartNumberingAfterBreak="0">
     <w:nsid w:val="2E1930E8"/>
     <w:multiLevelType w:val="hybridMultilevel"/>
     <w:tmpl w:val="FA285264"/>
@@ -24553,7 +26625,7 @@
       </w:pPr>
     </w:lvl>
   </w:abstractNum>
-  <w:abstractNum w:abstractNumId="30" w15:restartNumberingAfterBreak="0">
+  <w:abstractNum w:abstractNumId="31" w15:restartNumberingAfterBreak="0">
     <w:nsid w:val="30433A3C"/>
     <w:multiLevelType w:val="hybridMultilevel"/>
     <w:tmpl w:val="80A227D8"/>
@@ -24666,7 +26738,7 @@
       </w:rPr>
     </w:lvl>
   </w:abstractNum>
-  <w:abstractNum w:abstractNumId="31" w15:restartNumberingAfterBreak="0">
+  <w:abstractNum w:abstractNumId="32" w15:restartNumberingAfterBreak="0">
     <w:nsid w:val="30F13B6C"/>
     <w:multiLevelType w:val="hybridMultilevel"/>
     <w:tmpl w:val="A83EC69A"/>
@@ -24755,7 +26827,7 @@
       </w:pPr>
     </w:lvl>
   </w:abstractNum>
-  <w:abstractNum w:abstractNumId="32" w15:restartNumberingAfterBreak="0">
+  <w:abstractNum w:abstractNumId="33" w15:restartNumberingAfterBreak="0">
     <w:nsid w:val="312F0EB5"/>
     <w:multiLevelType w:val="hybridMultilevel"/>
     <w:tmpl w:val="B7E8E77E"/>
@@ -24844,7 +26916,7 @@
       </w:pPr>
     </w:lvl>
   </w:abstractNum>
-  <w:abstractNum w:abstractNumId="33" w15:restartNumberingAfterBreak="0">
+  <w:abstractNum w:abstractNumId="34" w15:restartNumberingAfterBreak="0">
     <w:nsid w:val="344923FB"/>
     <w:multiLevelType w:val="hybridMultilevel"/>
     <w:tmpl w:val="3EA0121A"/>
@@ -24933,7 +27005,7 @@
       </w:pPr>
     </w:lvl>
   </w:abstractNum>
-  <w:abstractNum w:abstractNumId="34" w15:restartNumberingAfterBreak="0">
+  <w:abstractNum w:abstractNumId="35" w15:restartNumberingAfterBreak="0">
     <w:nsid w:val="34607CF9"/>
     <w:multiLevelType w:val="hybridMultilevel"/>
     <w:tmpl w:val="8280FEC2"/>
@@ -25019,7 +27091,7 @@
       </w:pPr>
     </w:lvl>
   </w:abstractNum>
-  <w:abstractNum w:abstractNumId="35" w15:restartNumberingAfterBreak="0">
+  <w:abstractNum w:abstractNumId="36" w15:restartNumberingAfterBreak="0">
     <w:nsid w:val="352D4D1A"/>
     <w:multiLevelType w:val="hybridMultilevel"/>
     <w:tmpl w:val="8A5A3CB2"/>
@@ -25108,7 +27180,7 @@
       </w:pPr>
     </w:lvl>
   </w:abstractNum>
-  <w:abstractNum w:abstractNumId="36" w15:restartNumberingAfterBreak="0">
+  <w:abstractNum w:abstractNumId="37" w15:restartNumberingAfterBreak="0">
     <w:nsid w:val="382070DE"/>
     <w:multiLevelType w:val="hybridMultilevel"/>
     <w:tmpl w:val="7E2CD7AC"/>
@@ -25221,7 +27293,7 @@
       </w:rPr>
     </w:lvl>
   </w:abstractNum>
-  <w:abstractNum w:abstractNumId="37" w15:restartNumberingAfterBreak="0">
+  <w:abstractNum w:abstractNumId="38" w15:restartNumberingAfterBreak="0">
     <w:nsid w:val="39442F00"/>
     <w:multiLevelType w:val="hybridMultilevel"/>
     <w:tmpl w:val="6ED8B03C"/>
@@ -25310,7 +27382,7 @@
       </w:pPr>
     </w:lvl>
   </w:abstractNum>
-  <w:abstractNum w:abstractNumId="38" w15:restartNumberingAfterBreak="0">
+  <w:abstractNum w:abstractNumId="39" w15:restartNumberingAfterBreak="0">
     <w:nsid w:val="39DF5C34"/>
     <w:multiLevelType w:val="hybridMultilevel"/>
     <w:tmpl w:val="6E9CDCD8"/>
@@ -25399,7 +27471,7 @@
       </w:pPr>
     </w:lvl>
   </w:abstractNum>
-  <w:abstractNum w:abstractNumId="39" w15:restartNumberingAfterBreak="0">
+  <w:abstractNum w:abstractNumId="40" w15:restartNumberingAfterBreak="0">
     <w:nsid w:val="3A731CA1"/>
     <w:multiLevelType w:val="hybridMultilevel"/>
     <w:tmpl w:val="FEC20FA8"/>
@@ -25488,7 +27560,7 @@
       </w:pPr>
     </w:lvl>
   </w:abstractNum>
-  <w:abstractNum w:abstractNumId="40" w15:restartNumberingAfterBreak="0">
+  <w:abstractNum w:abstractNumId="41" w15:restartNumberingAfterBreak="0">
     <w:nsid w:val="3BE33285"/>
     <w:multiLevelType w:val="hybridMultilevel"/>
     <w:tmpl w:val="4F5E54A8"/>
@@ -25577,7 +27649,7 @@
       </w:pPr>
     </w:lvl>
   </w:abstractNum>
-  <w:abstractNum w:abstractNumId="41" w15:restartNumberingAfterBreak="0">
+  <w:abstractNum w:abstractNumId="42" w15:restartNumberingAfterBreak="0">
     <w:nsid w:val="3FD5164D"/>
     <w:multiLevelType w:val="hybridMultilevel"/>
     <w:tmpl w:val="9D809E7E"/>
@@ -25663,7 +27735,7 @@
       </w:pPr>
     </w:lvl>
   </w:abstractNum>
-  <w:abstractNum w:abstractNumId="42" w15:restartNumberingAfterBreak="0">
+  <w:abstractNum w:abstractNumId="43" w15:restartNumberingAfterBreak="0">
     <w:nsid w:val="403A3EE1"/>
     <w:multiLevelType w:val="hybridMultilevel"/>
     <w:tmpl w:val="0792EE9E"/>
@@ -25752,7 +27824,7 @@
       </w:pPr>
     </w:lvl>
   </w:abstractNum>
-  <w:abstractNum w:abstractNumId="43" w15:restartNumberingAfterBreak="0">
+  <w:abstractNum w:abstractNumId="44" w15:restartNumberingAfterBreak="0">
     <w:nsid w:val="41163288"/>
     <w:multiLevelType w:val="hybridMultilevel"/>
     <w:tmpl w:val="6B46E276"/>
@@ -25841,7 +27913,7 @@
       </w:pPr>
     </w:lvl>
   </w:abstractNum>
-  <w:abstractNum w:abstractNumId="44" w15:restartNumberingAfterBreak="0">
+  <w:abstractNum w:abstractNumId="45" w15:restartNumberingAfterBreak="0">
     <w:nsid w:val="41D37DF2"/>
     <w:multiLevelType w:val="hybridMultilevel"/>
     <w:tmpl w:val="CA466566"/>
@@ -25930,7 +28002,7 @@
       </w:pPr>
     </w:lvl>
   </w:abstractNum>
-  <w:abstractNum w:abstractNumId="45" w15:restartNumberingAfterBreak="0">
+  <w:abstractNum w:abstractNumId="46" w15:restartNumberingAfterBreak="0">
     <w:nsid w:val="42C00847"/>
     <w:multiLevelType w:val="hybridMultilevel"/>
     <w:tmpl w:val="592A283A"/>
@@ -26016,7 +28088,7 @@
       </w:pPr>
     </w:lvl>
   </w:abstractNum>
-  <w:abstractNum w:abstractNumId="46" w15:restartNumberingAfterBreak="0">
+  <w:abstractNum w:abstractNumId="47" w15:restartNumberingAfterBreak="0">
     <w:nsid w:val="42CD6F9A"/>
     <w:multiLevelType w:val="hybridMultilevel"/>
     <w:tmpl w:val="488211FA"/>
@@ -26129,7 +28201,7 @@
       </w:rPr>
     </w:lvl>
   </w:abstractNum>
-  <w:abstractNum w:abstractNumId="47" w15:restartNumberingAfterBreak="0">
+  <w:abstractNum w:abstractNumId="48" w15:restartNumberingAfterBreak="0">
     <w:nsid w:val="482323F5"/>
     <w:multiLevelType w:val="hybridMultilevel"/>
     <w:tmpl w:val="E05003C0"/>
@@ -26218,7 +28290,7 @@
       </w:pPr>
     </w:lvl>
   </w:abstractNum>
-  <w:abstractNum w:abstractNumId="48" w15:restartNumberingAfterBreak="0">
+  <w:abstractNum w:abstractNumId="49" w15:restartNumberingAfterBreak="0">
     <w:nsid w:val="51711104"/>
     <w:multiLevelType w:val="hybridMultilevel"/>
     <w:tmpl w:val="9688457E"/>
@@ -26307,7 +28379,7 @@
       </w:pPr>
     </w:lvl>
   </w:abstractNum>
-  <w:abstractNum w:abstractNumId="49" w15:restartNumberingAfterBreak="0">
+  <w:abstractNum w:abstractNumId="50" w15:restartNumberingAfterBreak="0">
     <w:nsid w:val="5336042A"/>
     <w:multiLevelType w:val="hybridMultilevel"/>
     <w:tmpl w:val="90FC7E98"/>
@@ -26396,7 +28468,7 @@
       </w:pPr>
     </w:lvl>
   </w:abstractNum>
-  <w:abstractNum w:abstractNumId="50" w15:restartNumberingAfterBreak="0">
+  <w:abstractNum w:abstractNumId="51" w15:restartNumberingAfterBreak="0">
     <w:nsid w:val="561C42C0"/>
     <w:multiLevelType w:val="hybridMultilevel"/>
     <w:tmpl w:val="692E6596"/>
@@ -26485,7 +28557,7 @@
       </w:pPr>
     </w:lvl>
   </w:abstractNum>
-  <w:abstractNum w:abstractNumId="51" w15:restartNumberingAfterBreak="0">
+  <w:abstractNum w:abstractNumId="52" w15:restartNumberingAfterBreak="0">
     <w:nsid w:val="601A1589"/>
     <w:multiLevelType w:val="hybridMultilevel"/>
     <w:tmpl w:val="09D22826"/>
@@ -26574,7 +28646,7 @@
       </w:pPr>
     </w:lvl>
   </w:abstractNum>
-  <w:abstractNum w:abstractNumId="52" w15:restartNumberingAfterBreak="0">
+  <w:abstractNum w:abstractNumId="53" w15:restartNumberingAfterBreak="0">
     <w:nsid w:val="61C21F43"/>
     <w:multiLevelType w:val="hybridMultilevel"/>
     <w:tmpl w:val="FBAA3BCA"/>
@@ -26660,7 +28732,7 @@
       </w:pPr>
     </w:lvl>
   </w:abstractNum>
-  <w:abstractNum w:abstractNumId="53" w15:restartNumberingAfterBreak="0">
+  <w:abstractNum w:abstractNumId="54" w15:restartNumberingAfterBreak="0">
     <w:nsid w:val="65E7147F"/>
     <w:multiLevelType w:val="hybridMultilevel"/>
     <w:tmpl w:val="B9BA9398"/>
@@ -26749,7 +28821,7 @@
       </w:pPr>
     </w:lvl>
   </w:abstractNum>
-  <w:abstractNum w:abstractNumId="54" w15:restartNumberingAfterBreak="0">
+  <w:abstractNum w:abstractNumId="55" w15:restartNumberingAfterBreak="0">
     <w:nsid w:val="686069B3"/>
     <w:multiLevelType w:val="hybridMultilevel"/>
     <w:tmpl w:val="287C7558"/>
@@ -26838,7 +28910,7 @@
       </w:pPr>
     </w:lvl>
   </w:abstractNum>
-  <w:abstractNum w:abstractNumId="55" w15:restartNumberingAfterBreak="0">
+  <w:abstractNum w:abstractNumId="56" w15:restartNumberingAfterBreak="0">
     <w:nsid w:val="6AD006D5"/>
     <w:multiLevelType w:val="hybridMultilevel"/>
     <w:tmpl w:val="91226D18"/>
@@ -26927,7 +28999,7 @@
       </w:pPr>
     </w:lvl>
   </w:abstractNum>
-  <w:abstractNum w:abstractNumId="56" w15:restartNumberingAfterBreak="0">
+  <w:abstractNum w:abstractNumId="57" w15:restartNumberingAfterBreak="0">
     <w:nsid w:val="6CB70923"/>
     <w:multiLevelType w:val="hybridMultilevel"/>
     <w:tmpl w:val="42284872"/>
@@ -27016,7 +29088,7 @@
       </w:pPr>
     </w:lvl>
   </w:abstractNum>
-  <w:abstractNum w:abstractNumId="57" w15:restartNumberingAfterBreak="0">
+  <w:abstractNum w:abstractNumId="58" w15:restartNumberingAfterBreak="0">
     <w:nsid w:val="6F002F45"/>
     <w:multiLevelType w:val="hybridMultilevel"/>
     <w:tmpl w:val="B4CEDCB8"/>
@@ -27105,7 +29177,7 @@
       </w:pPr>
     </w:lvl>
   </w:abstractNum>
-  <w:abstractNum w:abstractNumId="58" w15:restartNumberingAfterBreak="0">
+  <w:abstractNum w:abstractNumId="59" w15:restartNumberingAfterBreak="0">
     <w:nsid w:val="70BD625D"/>
     <w:multiLevelType w:val="multilevel"/>
     <w:tmpl w:val="FD124BE4"/>
@@ -27228,7 +29300,93 @@
       </w:rPr>
     </w:lvl>
   </w:abstractNum>
-  <w:abstractNum w:abstractNumId="59" w15:restartNumberingAfterBreak="0">
+  <w:abstractNum w:abstractNumId="60" w15:restartNumberingAfterBreak="0">
+    <w:nsid w:val="73537D36"/>
+    <w:multiLevelType w:val="hybridMultilevel"/>
+    <w:tmpl w:val="956CB930"/>
+    <w:lvl w:ilvl="0" w:tplc="0410000F">
+      <w:start w:val="1"/>
+      <w:numFmt w:val="decimal"/>
+      <w:lvlText w:val="%1."/>
+      <w:lvlJc w:val="left"/>
+      <w:pPr>
+        <w:ind w:left="1080" w:hanging="360"/>
+      </w:pPr>
+    </w:lvl>
+    <w:lvl w:ilvl="1" w:tplc="04100019" w:tentative="1">
+      <w:start w:val="1"/>
+      <w:numFmt w:val="lowerLetter"/>
+      <w:lvlText w:val="%2."/>
+      <w:lvlJc w:val="left"/>
+      <w:pPr>
+        <w:ind w:left="1800" w:hanging="360"/>
+      </w:pPr>
+    </w:lvl>
+    <w:lvl w:ilvl="2" w:tplc="0410001B" w:tentative="1">
+      <w:start w:val="1"/>
+      <w:numFmt w:val="lowerRoman"/>
+      <w:lvlText w:val="%3."/>
+      <w:lvlJc w:val="right"/>
+      <w:pPr>
+        <w:ind w:left="2520" w:hanging="180"/>
+      </w:pPr>
+    </w:lvl>
+    <w:lvl w:ilvl="3" w:tplc="0410000F" w:tentative="1">
+      <w:start w:val="1"/>
+      <w:numFmt w:val="decimal"/>
+      <w:lvlText w:val="%4."/>
+      <w:lvlJc w:val="left"/>
+      <w:pPr>
+        <w:ind w:left="3240" w:hanging="360"/>
+      </w:pPr>
+    </w:lvl>
+    <w:lvl w:ilvl="4" w:tplc="04100019" w:tentative="1">
+      <w:start w:val="1"/>
+      <w:numFmt w:val="lowerLetter"/>
+      <w:lvlText w:val="%5."/>
+      <w:lvlJc w:val="left"/>
+      <w:pPr>
+        <w:ind w:left="3960" w:hanging="360"/>
+      </w:pPr>
+    </w:lvl>
+    <w:lvl w:ilvl="5" w:tplc="0410001B" w:tentative="1">
+      <w:start w:val="1"/>
+      <w:numFmt w:val="lowerRoman"/>
+      <w:lvlText w:val="%6."/>
+      <w:lvlJc w:val="right"/>
+      <w:pPr>
+        <w:ind w:left="4680" w:hanging="180"/>
+      </w:pPr>
+    </w:lvl>
+    <w:lvl w:ilvl="6" w:tplc="0410000F" w:tentative="1">
+      <w:start w:val="1"/>
+      <w:numFmt w:val="decimal"/>
+      <w:lvlText w:val="%7."/>
+      <w:lvlJc w:val="left"/>
+      <w:pPr>
+        <w:ind w:left="5400" w:hanging="360"/>
+      </w:pPr>
+    </w:lvl>
+    <w:lvl w:ilvl="7" w:tplc="04100019" w:tentative="1">
+      <w:start w:val="1"/>
+      <w:numFmt w:val="lowerLetter"/>
+      <w:lvlText w:val="%8."/>
+      <w:lvlJc w:val="left"/>
+      <w:pPr>
+        <w:ind w:left="6120" w:hanging="360"/>
+      </w:pPr>
+    </w:lvl>
+    <w:lvl w:ilvl="8" w:tplc="0410001B" w:tentative="1">
+      <w:start w:val="1"/>
+      <w:numFmt w:val="lowerRoman"/>
+      <w:lvlText w:val="%9."/>
+      <w:lvlJc w:val="right"/>
+      <w:pPr>
+        <w:ind w:left="6840" w:hanging="180"/>
+      </w:pPr>
+    </w:lvl>
+  </w:abstractNum>
+  <w:abstractNum w:abstractNumId="61" w15:restartNumberingAfterBreak="0">
     <w:nsid w:val="7CE66481"/>
     <w:multiLevelType w:val="hybridMultilevel"/>
     <w:tmpl w:val="43269E96"/>
@@ -27321,25 +29479,25 @@
     <w:abstractNumId w:val="4"/>
   </w:num>
   <w:num w:numId="2">
-    <w:abstractNumId w:val="25"/>
+    <w:abstractNumId w:val="26"/>
   </w:num>
   <w:num w:numId="3">
-    <w:abstractNumId w:val="58"/>
+    <w:abstractNumId w:val="59"/>
   </w:num>
   <w:num w:numId="4">
     <w:abstractNumId w:val="19"/>
   </w:num>
   <w:num w:numId="5">
-    <w:abstractNumId w:val="27"/>
+    <w:abstractNumId w:val="28"/>
   </w:num>
   <w:num w:numId="6">
-    <w:abstractNumId w:val="30"/>
+    <w:abstractNumId w:val="31"/>
   </w:num>
   <w:num w:numId="7">
-    <w:abstractNumId w:val="51"/>
+    <w:abstractNumId w:val="52"/>
   </w:num>
   <w:num w:numId="8">
-    <w:abstractNumId w:val="46"/>
+    <w:abstractNumId w:val="47"/>
   </w:num>
   <w:num w:numId="9">
     <w:abstractNumId w:val="8"/>
@@ -27348,13 +29506,13 @@
     <w:abstractNumId w:val="6"/>
   </w:num>
   <w:num w:numId="11">
-    <w:abstractNumId w:val="36"/>
+    <w:abstractNumId w:val="37"/>
   </w:num>
   <w:num w:numId="12">
-    <w:abstractNumId w:val="39"/>
+    <w:abstractNumId w:val="40"/>
   </w:num>
   <w:num w:numId="13">
-    <w:abstractNumId w:val="53"/>
+    <w:abstractNumId w:val="54"/>
   </w:num>
   <w:num w:numId="14">
     <w:abstractNumId w:val="5"/>
@@ -27366,7 +29524,7 @@
     <w:abstractNumId w:val="0"/>
   </w:num>
   <w:num w:numId="17">
-    <w:abstractNumId w:val="33"/>
+    <w:abstractNumId w:val="34"/>
   </w:num>
   <w:num w:numId="18">
     <w:abstractNumId w:val="12"/>
@@ -27375,52 +29533,52 @@
     <w:abstractNumId w:val="1"/>
   </w:num>
   <w:num w:numId="20">
-    <w:abstractNumId w:val="44"/>
+    <w:abstractNumId w:val="45"/>
   </w:num>
   <w:num w:numId="21">
-    <w:abstractNumId w:val="42"/>
+    <w:abstractNumId w:val="43"/>
   </w:num>
   <w:num w:numId="22">
-    <w:abstractNumId w:val="40"/>
+    <w:abstractNumId w:val="41"/>
   </w:num>
   <w:num w:numId="23">
     <w:abstractNumId w:val="17"/>
   </w:num>
   <w:num w:numId="24">
-    <w:abstractNumId w:val="32"/>
+    <w:abstractNumId w:val="33"/>
   </w:num>
   <w:num w:numId="25">
-    <w:abstractNumId w:val="50"/>
+    <w:abstractNumId w:val="51"/>
   </w:num>
   <w:num w:numId="26">
-    <w:abstractNumId w:val="28"/>
+    <w:abstractNumId w:val="29"/>
   </w:num>
   <w:num w:numId="27">
     <w:abstractNumId w:val="2"/>
   </w:num>
   <w:num w:numId="28">
-    <w:abstractNumId w:val="22"/>
+    <w:abstractNumId w:val="23"/>
   </w:num>
   <w:num w:numId="29">
-    <w:abstractNumId w:val="23"/>
+    <w:abstractNumId w:val="24"/>
   </w:num>
   <w:num w:numId="30">
-    <w:abstractNumId w:val="45"/>
+    <w:abstractNumId w:val="46"/>
   </w:num>
   <w:num w:numId="31">
-    <w:abstractNumId w:val="34"/>
+    <w:abstractNumId w:val="35"/>
   </w:num>
   <w:num w:numId="32">
     <w:abstractNumId w:val="20"/>
   </w:num>
   <w:num w:numId="33">
-    <w:abstractNumId w:val="41"/>
+    <w:abstractNumId w:val="42"/>
   </w:num>
   <w:num w:numId="34">
-    <w:abstractNumId w:val="52"/>
+    <w:abstractNumId w:val="53"/>
   </w:num>
   <w:num w:numId="35">
-    <w:abstractNumId w:val="21"/>
+    <w:abstractNumId w:val="22"/>
   </w:num>
   <w:num w:numId="36">
     <w:abstractNumId w:val="15"/>
@@ -27429,19 +29587,19 @@
     <w:abstractNumId w:val="11"/>
   </w:num>
   <w:num w:numId="38">
-    <w:abstractNumId w:val="54"/>
+    <w:abstractNumId w:val="55"/>
   </w:num>
   <w:num w:numId="39">
-    <w:abstractNumId w:val="29"/>
+    <w:abstractNumId w:val="30"/>
   </w:num>
   <w:num w:numId="40">
     <w:abstractNumId w:val="14"/>
   </w:num>
   <w:num w:numId="41">
-    <w:abstractNumId w:val="37"/>
+    <w:abstractNumId w:val="38"/>
   </w:num>
   <w:num w:numId="42">
-    <w:abstractNumId w:val="47"/>
+    <w:abstractNumId w:val="48"/>
   </w:num>
   <w:num w:numId="43">
     <w:abstractNumId w:val="16"/>
@@ -27450,28 +29608,28 @@
     <w:abstractNumId w:val="3"/>
   </w:num>
   <w:num w:numId="45">
-    <w:abstractNumId w:val="31"/>
+    <w:abstractNumId w:val="32"/>
   </w:num>
   <w:num w:numId="46">
-    <w:abstractNumId w:val="24"/>
+    <w:abstractNumId w:val="25"/>
   </w:num>
   <w:num w:numId="47">
     <w:abstractNumId w:val="10"/>
   </w:num>
   <w:num w:numId="48">
-    <w:abstractNumId w:val="43"/>
+    <w:abstractNumId w:val="44"/>
   </w:num>
   <w:num w:numId="49">
-    <w:abstractNumId w:val="56"/>
+    <w:abstractNumId w:val="57"/>
   </w:num>
   <w:num w:numId="50">
-    <w:abstractNumId w:val="59"/>
+    <w:abstractNumId w:val="61"/>
   </w:num>
   <w:num w:numId="51">
-    <w:abstractNumId w:val="48"/>
+    <w:abstractNumId w:val="49"/>
   </w:num>
   <w:num w:numId="52">
-    <w:abstractNumId w:val="38"/>
+    <w:abstractNumId w:val="39"/>
   </w:num>
   <w:num w:numId="53">
     <w:abstractNumId w:val="7"/>
@@ -27480,22 +29638,28 @@
     <w:abstractNumId w:val="18"/>
   </w:num>
   <w:num w:numId="55">
-    <w:abstractNumId w:val="26"/>
+    <w:abstractNumId w:val="27"/>
   </w:num>
   <w:num w:numId="56">
-    <w:abstractNumId w:val="55"/>
+    <w:abstractNumId w:val="56"/>
   </w:num>
   <w:num w:numId="57">
-    <w:abstractNumId w:val="57"/>
+    <w:abstractNumId w:val="58"/>
   </w:num>
   <w:num w:numId="58">
     <w:abstractNumId w:val="9"/>
   </w:num>
   <w:num w:numId="59">
-    <w:abstractNumId w:val="49"/>
+    <w:abstractNumId w:val="50"/>
   </w:num>
   <w:num w:numId="60">
-    <w:abstractNumId w:val="35"/>
+    <w:abstractNumId w:val="36"/>
+  </w:num>
+  <w:num w:numId="61">
+    <w:abstractNumId w:val="21"/>
+  </w:num>
+  <w:num w:numId="62">
+    <w:abstractNumId w:val="60"/>
   </w:num>
   <w:numIdMacAtCleanup w:val="60"/>
 </w:numbering>
@@ -28448,7 +30612,7 @@
 </file>
 
 <file path=customXml/itemProps1.xml><?xml version="1.0" encoding="utf-8"?>
-<ds:datastoreItem xmlns:ds="http://schemas.openxmlformats.org/officeDocument/2006/customXml" ds:itemID="{524B4850-2381-43D8-8350-FEBAEE11C623}">
+<ds:datastoreItem xmlns:ds="http://schemas.openxmlformats.org/officeDocument/2006/customXml" ds:itemID="{5E5BE6F2-CFAA-4920-8D3A-2F335C89F9E2}">
   <ds:schemaRefs>
     <ds:schemaRef ds:uri="http://schemas.openxmlformats.org/officeDocument/2006/bibliography"/>
   </ds:schemaRefs>

</xml_diff>